<commit_message>
adicionar paragrafo sobretests e logging que podiam estar muito melhores
</commit_message>
<xml_diff>
--- a/Entregaveis/Relatório final/FinalReport_V.0.3.docx
+++ b/Entregaveis/Relatório final/FinalReport_V.0.3.docx
@@ -360,7 +360,25 @@
                 <w:sz w:val="30"/>
                 <w:szCs w:val="30"/>
               </w:rPr>
-              <w:t>Rodrigo Mogárrio F. Leal</w:t>
+              <w:t xml:space="preserve">Rodrigo </w:t>
+            </w:r>
+            <w:proofErr w:type="spellStart"/>
+            <w:r>
+              <w:rPr>
+                <w:rFonts w:asciiTheme="majorHAnsi" w:hAnsiTheme="majorHAnsi"/>
+                <w:sz w:val="30"/>
+                <w:szCs w:val="30"/>
+              </w:rPr>
+              <w:t>Mogárrio</w:t>
+            </w:r>
+            <w:proofErr w:type="spellEnd"/>
+            <w:r>
+              <w:rPr>
+                <w:rFonts w:asciiTheme="majorHAnsi" w:hAnsiTheme="majorHAnsi"/>
+                <w:sz w:val="30"/>
+                <w:szCs w:val="30"/>
+              </w:rPr>
+              <w:t xml:space="preserve"> F. Leal</w:t>
             </w:r>
           </w:p>
         </w:tc>
@@ -462,61 +480,140 @@
           <w:szCs w:val="30"/>
         </w:rPr>
       </w:pPr>
+      <w:proofErr w:type="spellStart"/>
       <w:r>
         <w:rPr>
           <w:rFonts w:asciiTheme="majorHAnsi" w:hAnsiTheme="majorHAnsi"/>
           <w:sz w:val="30"/>
           <w:szCs w:val="30"/>
         </w:rPr>
-        <w:t>Report for Unidade Curricular de Projecto e Seminário Licenciatura em Engenharia Informática e de Computadores</w:t>
-      </w:r>
-    </w:p>
-    <w:p>
-      <w:pPr>
+        <w:t>Report</w:t>
+      </w:r>
+      <w:proofErr w:type="spellEnd"/>
+      <w:r>
         <w:rPr>
           <w:rFonts w:asciiTheme="majorHAnsi" w:hAnsiTheme="majorHAnsi"/>
           <w:sz w:val="30"/>
           <w:szCs w:val="30"/>
         </w:rPr>
-      </w:pPr>
-    </w:p>
-    <w:p>
-      <w:pPr>
+        <w:t xml:space="preserve"> for Unidade Curricular de </w:t>
+      </w:r>
+      <w:proofErr w:type="spellStart"/>
+      <w:r>
         <w:rPr>
           <w:rFonts w:asciiTheme="majorHAnsi" w:hAnsiTheme="majorHAnsi"/>
           <w:sz w:val="30"/>
           <w:szCs w:val="30"/>
         </w:rPr>
-      </w:pPr>
-    </w:p>
-    <w:p>
-      <w:pPr>
+        <w:t>Projecto</w:t>
+      </w:r>
+      <w:proofErr w:type="spellEnd"/>
+      <w:r>
         <w:rPr>
           <w:rFonts w:asciiTheme="majorHAnsi" w:hAnsiTheme="majorHAnsi"/>
           <w:sz w:val="30"/>
           <w:szCs w:val="30"/>
         </w:rPr>
-      </w:pPr>
-    </w:p>
-    <w:p>
-      <w:pPr>
-        <w:jc w:val="center"/>
+        <w:t xml:space="preserve"> e Seminário Licenciatura em Engenharia Informática e de Computadores</w:t>
+      </w:r>
+    </w:p>
+    <w:p>
+      <w:pPr>
         <w:rPr>
           <w:rFonts w:asciiTheme="majorHAnsi" w:hAnsiTheme="majorHAnsi"/>
           <w:sz w:val="30"/>
           <w:szCs w:val="30"/>
-          <w:lang w:val="en-US"/>
-        </w:rPr>
-      </w:pPr>
-      <w:r>
+        </w:rPr>
+      </w:pPr>
+    </w:p>
+    <w:p>
+      <w:pPr>
         <w:rPr>
           <w:rFonts w:asciiTheme="majorHAnsi" w:hAnsiTheme="majorHAnsi"/>
           <w:sz w:val="30"/>
           <w:szCs w:val="30"/>
-          <w:lang w:val="en-US"/>
-        </w:rPr>
-        <w:t>Advisors: Cátia Vaz, José Simão</w:t>
-      </w:r>
+        </w:rPr>
+      </w:pPr>
+    </w:p>
+    <w:p>
+      <w:pPr>
+        <w:rPr>
+          <w:rFonts w:asciiTheme="majorHAnsi" w:hAnsiTheme="majorHAnsi"/>
+          <w:sz w:val="30"/>
+          <w:szCs w:val="30"/>
+        </w:rPr>
+      </w:pPr>
+    </w:p>
+    <w:p>
+      <w:pPr>
+        <w:jc w:val="center"/>
+        <w:rPr>
+          <w:rFonts w:asciiTheme="majorHAnsi" w:hAnsiTheme="majorHAnsi"/>
+          <w:sz w:val="30"/>
+          <w:szCs w:val="30"/>
+          <w:lang w:val="en-US"/>
+        </w:rPr>
+      </w:pPr>
+      <w:r>
+        <w:rPr>
+          <w:rFonts w:asciiTheme="majorHAnsi" w:hAnsiTheme="majorHAnsi"/>
+          <w:sz w:val="30"/>
+          <w:szCs w:val="30"/>
+          <w:lang w:val="en-US"/>
+        </w:rPr>
+        <w:t xml:space="preserve">Advisors: </w:t>
+      </w:r>
+      <w:proofErr w:type="spellStart"/>
+      <w:r>
+        <w:rPr>
+          <w:rFonts w:asciiTheme="majorHAnsi" w:hAnsiTheme="majorHAnsi"/>
+          <w:sz w:val="30"/>
+          <w:szCs w:val="30"/>
+          <w:lang w:val="en-US"/>
+        </w:rPr>
+        <w:t>Cátia</w:t>
+      </w:r>
+      <w:proofErr w:type="spellEnd"/>
+      <w:r>
+        <w:rPr>
+          <w:rFonts w:asciiTheme="majorHAnsi" w:hAnsiTheme="majorHAnsi"/>
+          <w:sz w:val="30"/>
+          <w:szCs w:val="30"/>
+          <w:lang w:val="en-US"/>
+        </w:rPr>
+        <w:t xml:space="preserve"> </w:t>
+      </w:r>
+      <w:proofErr w:type="spellStart"/>
+      <w:r>
+        <w:rPr>
+          <w:rFonts w:asciiTheme="majorHAnsi" w:hAnsiTheme="majorHAnsi"/>
+          <w:sz w:val="30"/>
+          <w:szCs w:val="30"/>
+          <w:lang w:val="en-US"/>
+        </w:rPr>
+        <w:t>Vaz</w:t>
+      </w:r>
+      <w:proofErr w:type="spellEnd"/>
+      <w:r>
+        <w:rPr>
+          <w:rFonts w:asciiTheme="majorHAnsi" w:hAnsiTheme="majorHAnsi"/>
+          <w:sz w:val="30"/>
+          <w:szCs w:val="30"/>
+          <w:lang w:val="en-US"/>
+        </w:rPr>
+        <w:t xml:space="preserve">, José </w:t>
+      </w:r>
+      <w:proofErr w:type="spellStart"/>
+      <w:r>
+        <w:rPr>
+          <w:rFonts w:asciiTheme="majorHAnsi" w:hAnsiTheme="majorHAnsi"/>
+          <w:sz w:val="30"/>
+          <w:szCs w:val="30"/>
+          <w:lang w:val="en-US"/>
+        </w:rPr>
+        <w:t>Simão</w:t>
+      </w:r>
+      <w:proofErr w:type="spellEnd"/>
     </w:p>
     <w:p>
       <w:pPr>
@@ -11607,18 +11704,38 @@
           <w:sz w:val="28"/>
           <w:szCs w:val="28"/>
         </w:rPr>
-        <w:t xml:space="preserve">2.3.5. Run </w:t>
-      </w:r>
-      <w:commentRangeStart w:id="27"/>
+        <w:t xml:space="preserve">2.3.5. </w:t>
+      </w:r>
+      <w:proofErr w:type="spellStart"/>
       <w:r>
         <w:rPr>
           <w:color w:val="auto"/>
           <w:sz w:val="28"/>
           <w:szCs w:val="28"/>
         </w:rPr>
+        <w:t>Run</w:t>
+      </w:r>
+      <w:proofErr w:type="spellEnd"/>
+      <w:r>
+        <w:rPr>
+          <w:color w:val="auto"/>
+          <w:sz w:val="28"/>
+          <w:szCs w:val="28"/>
+        </w:rPr>
+        <w:t xml:space="preserve"> </w:t>
+      </w:r>
+      <w:commentRangeStart w:id="27"/>
+      <w:proofErr w:type="spellStart"/>
+      <w:r>
+        <w:rPr>
+          <w:color w:val="auto"/>
+          <w:sz w:val="28"/>
+          <w:szCs w:val="28"/>
+        </w:rPr>
         <w:t>code</w:t>
       </w:r>
       <w:commentRangeEnd w:id="27"/>
+      <w:proofErr w:type="spellEnd"/>
       <w:r>
         <w:rPr>
           <w:rStyle w:val="CommentReference"/>
@@ -12042,6 +12159,7 @@
         </w:rPr>
       </w:pPr>
       <w:bookmarkStart w:id="32" w:name="_Toc50928889"/>
+      <w:proofErr w:type="spellStart"/>
       <w:r>
         <w:rPr>
           <w:color w:val="auto"/>
@@ -12052,18 +12170,27 @@
         <w:t>AlgoExpert</w:t>
       </w:r>
       <w:bookmarkEnd w:id="32"/>
-    </w:p>
-    <w:p>
-      <w:pPr>
-        <w:rPr>
-          <w:lang w:val="en-US"/>
-        </w:rPr>
-      </w:pPr>
-      <w:r>
-        <w:rPr>
-          <w:lang w:val="en-US"/>
-        </w:rPr>
-        <w:t xml:space="preserve">AlgoExpert </w:t>
+      <w:proofErr w:type="spellEnd"/>
+    </w:p>
+    <w:p>
+      <w:pPr>
+        <w:rPr>
+          <w:lang w:val="en-US"/>
+        </w:rPr>
+      </w:pPr>
+      <w:proofErr w:type="spellStart"/>
+      <w:r>
+        <w:rPr>
+          <w:lang w:val="en-US"/>
+        </w:rPr>
+        <w:t>AlgoExpert</w:t>
+      </w:r>
+      <w:proofErr w:type="spellEnd"/>
+      <w:r>
+        <w:rPr>
+          <w:lang w:val="en-US"/>
+        </w:rPr>
+        <w:t xml:space="preserve"> </w:t>
       </w:r>
       <w:sdt>
         <w:sdtPr>
@@ -12124,6 +12251,7 @@
         </w:rPr>
       </w:pPr>
       <w:bookmarkStart w:id="33" w:name="_Toc50928890"/>
+      <w:proofErr w:type="spellStart"/>
       <w:r>
         <w:rPr>
           <w:color w:val="auto"/>
@@ -12134,18 +12262,27 @@
         <w:t>HackerRank</w:t>
       </w:r>
       <w:bookmarkEnd w:id="33"/>
-    </w:p>
-    <w:p>
-      <w:pPr>
-        <w:rPr>
-          <w:lang w:val="en-US"/>
-        </w:rPr>
-      </w:pPr>
-      <w:r>
-        <w:rPr>
-          <w:lang w:val="en-US"/>
-        </w:rPr>
-        <w:t xml:space="preserve">HackerRank </w:t>
+      <w:proofErr w:type="spellEnd"/>
+    </w:p>
+    <w:p>
+      <w:pPr>
+        <w:rPr>
+          <w:lang w:val="en-US"/>
+        </w:rPr>
+      </w:pPr>
+      <w:proofErr w:type="spellStart"/>
+      <w:r>
+        <w:rPr>
+          <w:lang w:val="en-US"/>
+        </w:rPr>
+        <w:t>HackerRank</w:t>
+      </w:r>
+      <w:proofErr w:type="spellEnd"/>
+      <w:r>
+        <w:rPr>
+          <w:lang w:val="en-US"/>
+        </w:rPr>
+        <w:t xml:space="preserve"> </w:t>
       </w:r>
       <w:sdt>
         <w:sdtPr>
@@ -12206,6 +12343,7 @@
         </w:rPr>
       </w:pPr>
       <w:bookmarkStart w:id="34" w:name="_Toc50928891"/>
+      <w:proofErr w:type="spellStart"/>
       <w:r>
         <w:rPr>
           <w:color w:val="auto"/>
@@ -12216,18 +12354,27 @@
         <w:t>LeetCode</w:t>
       </w:r>
       <w:bookmarkEnd w:id="34"/>
-    </w:p>
-    <w:p>
-      <w:pPr>
-        <w:rPr>
-          <w:lang w:val="en-US"/>
-        </w:rPr>
-      </w:pPr>
-      <w:r>
-        <w:rPr>
-          <w:lang w:val="en-US"/>
-        </w:rPr>
-        <w:t xml:space="preserve">LeetCode </w:t>
+      <w:proofErr w:type="spellEnd"/>
+    </w:p>
+    <w:p>
+      <w:pPr>
+        <w:rPr>
+          <w:lang w:val="en-US"/>
+        </w:rPr>
+      </w:pPr>
+      <w:proofErr w:type="spellStart"/>
+      <w:r>
+        <w:rPr>
+          <w:lang w:val="en-US"/>
+        </w:rPr>
+        <w:t>LeetCode</w:t>
+      </w:r>
+      <w:proofErr w:type="spellEnd"/>
+      <w:r>
+        <w:rPr>
+          <w:lang w:val="en-US"/>
+        </w:rPr>
+        <w:t xml:space="preserve"> </w:t>
       </w:r>
       <w:sdt>
         <w:sdtPr>
@@ -12269,7 +12416,21 @@
           <w:lang w:val="en-US"/>
         </w:rPr>
         <w:lastRenderedPageBreak/>
-        <w:t>content to subscribers that pay 36€ per month or 147€ per year, which includes more questions commonly asked in famous companies like Google or Amazon, solutions and premium solutions to the problems, and other features like possibility to write with autocomplete or debug the code. They also have an online judge for the problems as well as a service that mocks interviews, where a session is launched for a certain amount of time where the users have to submitted the correct answer for each question before the time expires or they end the session manually. Not only does LeetCode prepare candidates for technical interviews, but also help companies identify talent through sponsoring contests.</w:t>
+        <w:t xml:space="preserve">content to subscribers that pay 36€ per month or 147€ per year, which includes more questions commonly asked in famous companies like Google or Amazon, solutions and premium solutions to the problems, and other features like possibility to write with autocomplete or debug the code. They also have an online judge for the problems as well as a service that mocks interviews, where a session is launched for a certain amount of time where the users have to submitted the correct answer for each question before the time expires or they end the session manually. Not only does </w:t>
+      </w:r>
+      <w:proofErr w:type="spellStart"/>
+      <w:r>
+        <w:rPr>
+          <w:lang w:val="en-US"/>
+        </w:rPr>
+        <w:t>LeetCode</w:t>
+      </w:r>
+      <w:proofErr w:type="spellEnd"/>
+      <w:r>
+        <w:rPr>
+          <w:lang w:val="en-US"/>
+        </w:rPr>
+        <w:t xml:space="preserve"> prepare candidates for technical interviews, but also help companies identify talent through sponsoring contests.</w:t>
       </w:r>
     </w:p>
     <w:p>
@@ -12295,6 +12456,7 @@
         </w:rPr>
       </w:pPr>
       <w:bookmarkStart w:id="35" w:name="_Toc50928892"/>
+      <w:proofErr w:type="spellStart"/>
       <w:r>
         <w:rPr>
           <w:color w:val="auto"/>
@@ -12305,18 +12467,33 @@
         <w:t>Codewars</w:t>
       </w:r>
       <w:bookmarkEnd w:id="35"/>
-    </w:p>
-    <w:p>
-      <w:pPr>
-        <w:rPr>
-          <w:lang w:val="en-US"/>
-        </w:rPr>
-      </w:pPr>
-      <w:r>
-        <w:rPr>
-          <w:lang w:val="en-US"/>
-        </w:rPr>
-        <w:t xml:space="preserve">Different from all other platforms, Codewars </w:t>
+      <w:proofErr w:type="spellEnd"/>
+    </w:p>
+    <w:p>
+      <w:pPr>
+        <w:rPr>
+          <w:lang w:val="en-US"/>
+        </w:rPr>
+      </w:pPr>
+      <w:r>
+        <w:rPr>
+          <w:lang w:val="en-US"/>
+        </w:rPr>
+        <w:t xml:space="preserve">Different from all other platforms, </w:t>
+      </w:r>
+      <w:proofErr w:type="spellStart"/>
+      <w:r>
+        <w:rPr>
+          <w:lang w:val="en-US"/>
+        </w:rPr>
+        <w:t>Codewars</w:t>
+      </w:r>
+      <w:proofErr w:type="spellEnd"/>
+      <w:r>
+        <w:rPr>
+          <w:lang w:val="en-US"/>
+        </w:rPr>
+        <w:t xml:space="preserve"> </w:t>
       </w:r>
       <w:sdt>
         <w:sdtPr>
@@ -12351,7 +12528,21 @@
         <w:rPr>
           <w:lang w:val="en-US"/>
         </w:rPr>
-        <w:t xml:space="preserve"> makes learning programming a lot of fun. Offering a huge repository of over 8600 problems in more than 56 programming languages, and ranking system as well as the ability to form coding clans, this platform has a strong active community. A user with a certain amount of ranking points, obtainable by solving problems, may help the platform grow by creating his own he unique problem. This problem may enter the Codewars repository collection if it receives a high positive feedback, which is also given by the community, and may later be translated to other languages, also with the efforts of the community. Each problem has its own feedback comment session where users may discuss about their implementations, and it is possible to always see others users solutions as long as one has already completed the challenge or if it “give ups” and loses ranking points. Although it is not an e-learning platform </w:t>
+        <w:t xml:space="preserve"> makes learning programming a lot of fun. Offering a huge repository of over 8600 problems in more than 56 programming languages, and ranking system as well as the ability to form coding clans, this platform has a strong active community. A user with a certain amount of ranking points, obtainable by solving problems, may help the platform grow by creating his own he unique problem. This problem may enter the </w:t>
+      </w:r>
+      <w:proofErr w:type="spellStart"/>
+      <w:r>
+        <w:rPr>
+          <w:lang w:val="en-US"/>
+        </w:rPr>
+        <w:t>Codewars</w:t>
+      </w:r>
+      <w:proofErr w:type="spellEnd"/>
+      <w:r>
+        <w:rPr>
+          <w:lang w:val="en-US"/>
+        </w:rPr>
+        <w:t xml:space="preserve"> repository collection if it receives a high positive feedback, which is also given by the community, and may later be translated to other languages, also with the efforts of the community. Each problem has its own feedback comment session where users may discuss about their implementations, and it is possible to always see others users solutions as long as one has already completed the challenge or if it “give ups” and loses ranking points. Although it is not an e-learning platform </w:t>
       </w:r>
       <w:r>
         <w:rPr>
@@ -12365,7 +12556,21 @@
         <w:rPr>
           <w:lang w:val="en-US"/>
         </w:rPr>
-        <w:t>, it accomplishes the same effect by making people addicted to coding by making it a stimulant friendly competition with an excellent user interface experience. Codewars also works with tech companies to find good problems solvers and has an optional subscription for 4.5€, that offers not so substantial features such as profile badges, ad-free experience or member-only cluster environments to get faster results.</w:t>
+        <w:t xml:space="preserve">, it accomplishes the same effect by making people addicted to coding by making it a stimulant friendly competition with an excellent user interface experience. </w:t>
+      </w:r>
+      <w:proofErr w:type="spellStart"/>
+      <w:r>
+        <w:rPr>
+          <w:lang w:val="en-US"/>
+        </w:rPr>
+        <w:t>Codewars</w:t>
+      </w:r>
+      <w:proofErr w:type="spellEnd"/>
+      <w:r>
+        <w:rPr>
+          <w:lang w:val="en-US"/>
+        </w:rPr>
+        <w:t xml:space="preserve"> also works with tech companies to find good problems solvers and has an optional subscription for 4.5€, that offers not so substantial features such as profile badges, ad-free experience or member-only cluster environments to get faster results.</w:t>
       </w:r>
     </w:p>
     <w:p>
@@ -12391,6 +12596,7 @@
         </w:rPr>
       </w:pPr>
       <w:bookmarkStart w:id="36" w:name="_Toc50928893"/>
+      <w:proofErr w:type="spellStart"/>
       <w:r>
         <w:rPr>
           <w:color w:val="auto"/>
@@ -12401,18 +12607,27 @@
         <w:t>CodeChef</w:t>
       </w:r>
       <w:bookmarkEnd w:id="36"/>
-    </w:p>
-    <w:p>
-      <w:pPr>
-        <w:rPr>
-          <w:lang w:val="en-US"/>
-        </w:rPr>
-      </w:pPr>
-      <w:r>
-        <w:rPr>
-          <w:lang w:val="en-US"/>
-        </w:rPr>
-        <w:t xml:space="preserve">CodeChef </w:t>
+      <w:proofErr w:type="spellEnd"/>
+    </w:p>
+    <w:p>
+      <w:pPr>
+        <w:rPr>
+          <w:lang w:val="en-US"/>
+        </w:rPr>
+      </w:pPr>
+      <w:proofErr w:type="spellStart"/>
+      <w:r>
+        <w:rPr>
+          <w:lang w:val="en-US"/>
+        </w:rPr>
+        <w:t>CodeChef</w:t>
+      </w:r>
+      <w:proofErr w:type="spellEnd"/>
+      <w:r>
+        <w:rPr>
+          <w:lang w:val="en-US"/>
+        </w:rPr>
+        <w:t xml:space="preserve"> </w:t>
       </w:r>
       <w:sdt>
         <w:sdtPr>
@@ -12447,7 +12662,35 @@
         <w:rPr>
           <w:lang w:val="en-US"/>
         </w:rPr>
-        <w:t xml:space="preserve"> was born as non-profit educational initiative with the aim to providing a platform for students and young software professionals to practice and hone their skills through online contests. Even having over 4000 problems to practice in more than 55 languages, and a big community, the platform itself is simple and does not offer many features. The reason being that Codechef exists more like an initiative. It excels at promoting coding events in schools, hosting various contests and competitions with not only cash wining prizes but also teach gear, organizing workshops and doubt sessions. There is also the “CodeChef For Schools” program that aims to reach out to young students and encourage them a culture of programming in Indian schools. </w:t>
+        <w:t xml:space="preserve"> was born as non-profit educational initiative with the aim to providing a platform for students and young software professionals to practice and hone their skills through online contests. Even having over 4000 problems to practice in more than 55 languages, and a big community, the platform itself is simple and does not offer many features. The reason being that </w:t>
+      </w:r>
+      <w:proofErr w:type="spellStart"/>
+      <w:r>
+        <w:rPr>
+          <w:lang w:val="en-US"/>
+        </w:rPr>
+        <w:t>Codechef</w:t>
+      </w:r>
+      <w:proofErr w:type="spellEnd"/>
+      <w:r>
+        <w:rPr>
+          <w:lang w:val="en-US"/>
+        </w:rPr>
+        <w:t xml:space="preserve"> exists more like an initiative. It excels at promoting coding events in schools, hosting various contests and competitions with not only cash wining prizes but also teach gear, organizing workshops and doubt sessions. There is also the “</w:t>
+      </w:r>
+      <w:proofErr w:type="spellStart"/>
+      <w:r>
+        <w:rPr>
+          <w:lang w:val="en-US"/>
+        </w:rPr>
+        <w:t>CodeChef</w:t>
+      </w:r>
+      <w:proofErr w:type="spellEnd"/>
+      <w:r>
+        <w:rPr>
+          <w:lang w:val="en-US"/>
+        </w:rPr>
+        <w:t xml:space="preserve"> For Schools” program that aims to reach out to young students and encourage them a culture of programming in Indian schools. </w:t>
       </w:r>
     </w:p>
     <w:p>
@@ -12961,6 +13204,7 @@
                 <w:lang w:val="en-US" w:eastAsia="pt-PT"/>
               </w:rPr>
             </w:pPr>
+            <w:proofErr w:type="spellStart"/>
             <w:r>
               <w:rPr>
                 <w:rFonts w:eastAsia="Times New Roman" w:cs="Calibri"/>
@@ -12972,6 +13216,7 @@
               </w:rPr>
               <w:t>AlgoExpert</w:t>
             </w:r>
+            <w:proofErr w:type="spellEnd"/>
           </w:p>
         </w:tc>
         <w:tc>
@@ -13150,8 +13395,20 @@
                 <w:szCs w:val="18"/>
                 <w:lang w:val="en-US" w:eastAsia="pt-PT"/>
               </w:rPr>
-              <w:t>115€/yr</w:t>
-            </w:r>
+              <w:t>115€/</w:t>
+            </w:r>
+            <w:proofErr w:type="spellStart"/>
+            <w:r>
+              <w:rPr>
+                <w:rFonts w:eastAsia="Times New Roman" w:cs="Calibri"/>
+                <w:color w:val="000000"/>
+                <w:sz w:val="18"/>
+                <w:szCs w:val="18"/>
+                <w:lang w:val="en-US" w:eastAsia="pt-PT"/>
+              </w:rPr>
+              <w:t>yr</w:t>
+            </w:r>
+            <w:proofErr w:type="spellEnd"/>
           </w:p>
         </w:tc>
         <w:tc>
@@ -13241,6 +13498,7 @@
                 <w:lang w:val="en-US" w:eastAsia="pt-PT"/>
               </w:rPr>
             </w:pPr>
+            <w:proofErr w:type="spellStart"/>
             <w:r>
               <w:rPr>
                 <w:rFonts w:eastAsia="Times New Roman" w:cs="Calibri"/>
@@ -13252,6 +13510,7 @@
               </w:rPr>
               <w:t>HackerRank</w:t>
             </w:r>
+            <w:proofErr w:type="spellEnd"/>
           </w:p>
         </w:tc>
         <w:tc>
@@ -13430,8 +13689,20 @@
                 <w:szCs w:val="18"/>
                 <w:lang w:val="en-US" w:eastAsia="pt-PT"/>
               </w:rPr>
-              <w:t>230€/mo</w:t>
-            </w:r>
+              <w:t>230€/</w:t>
+            </w:r>
+            <w:proofErr w:type="spellStart"/>
+            <w:r>
+              <w:rPr>
+                <w:rFonts w:eastAsia="Times New Roman" w:cs="Calibri"/>
+                <w:color w:val="000000"/>
+                <w:sz w:val="18"/>
+                <w:szCs w:val="18"/>
+                <w:lang w:val="en-US" w:eastAsia="pt-PT"/>
+              </w:rPr>
+              <w:t>mo</w:t>
+            </w:r>
+            <w:proofErr w:type="spellEnd"/>
           </w:p>
         </w:tc>
         <w:tc>
@@ -13522,6 +13793,7 @@
                 <w:lang w:val="en-US" w:eastAsia="pt-PT"/>
               </w:rPr>
             </w:pPr>
+            <w:proofErr w:type="spellStart"/>
             <w:r>
               <w:rPr>
                 <w:rFonts w:eastAsia="Times New Roman" w:cs="Calibri"/>
@@ -13533,6 +13805,7 @@
               </w:rPr>
               <w:t>Leetcode</w:t>
             </w:r>
+            <w:proofErr w:type="spellEnd"/>
           </w:p>
         </w:tc>
         <w:tc>
@@ -13711,8 +13984,20 @@
                 <w:szCs w:val="18"/>
                 <w:lang w:val="en-US" w:eastAsia="pt-PT"/>
               </w:rPr>
-              <w:t>147€/yr</w:t>
-            </w:r>
+              <w:t>147€/</w:t>
+            </w:r>
+            <w:proofErr w:type="spellStart"/>
+            <w:r>
+              <w:rPr>
+                <w:rFonts w:eastAsia="Times New Roman" w:cs="Calibri"/>
+                <w:color w:val="000000"/>
+                <w:sz w:val="18"/>
+                <w:szCs w:val="18"/>
+                <w:lang w:val="en-US" w:eastAsia="pt-PT"/>
+              </w:rPr>
+              <w:t>yr</w:t>
+            </w:r>
+            <w:proofErr w:type="spellEnd"/>
           </w:p>
         </w:tc>
         <w:tc>
@@ -13802,6 +14087,7 @@
                 <w:lang w:val="en-US" w:eastAsia="pt-PT"/>
               </w:rPr>
             </w:pPr>
+            <w:proofErr w:type="spellStart"/>
             <w:r>
               <w:rPr>
                 <w:rFonts w:eastAsia="Times New Roman" w:cs="Calibri"/>
@@ -13813,6 +14099,7 @@
               </w:rPr>
               <w:t>Codewars</w:t>
             </w:r>
+            <w:proofErr w:type="spellEnd"/>
           </w:p>
         </w:tc>
         <w:tc>
@@ -14083,6 +14370,7 @@
                 <w:lang w:val="en-US" w:eastAsia="pt-PT"/>
               </w:rPr>
             </w:pPr>
+            <w:proofErr w:type="spellStart"/>
             <w:r>
               <w:rPr>
                 <w:rFonts w:eastAsia="Times New Roman" w:cs="Calibri"/>
@@ -14094,6 +14382,7 @@
               </w:rPr>
               <w:t>CodeChef</w:t>
             </w:r>
+            <w:proofErr w:type="spellEnd"/>
           </w:p>
         </w:tc>
         <w:tc>
@@ -14888,7 +15177,21 @@
         <w:rPr>
           <w:lang w:val="en-US"/>
         </w:rPr>
-        <w:t xml:space="preserve">The initial configuration of the project is done with the help of a npm package, create-react-app. This package creates the barebones of the client-side code including the first component to be rendered. That component can be edited, and other components can be built using the JSX language. JSX is a syntax extension to JavaScript, it looks like HTML but has the full power of JavaScript </w:t>
+        <w:t xml:space="preserve">The initial configuration of the project is done with the help of a </w:t>
+      </w:r>
+      <w:proofErr w:type="spellStart"/>
+      <w:r>
+        <w:rPr>
+          <w:lang w:val="en-US"/>
+        </w:rPr>
+        <w:t>npm</w:t>
+      </w:r>
+      <w:proofErr w:type="spellEnd"/>
+      <w:r>
+        <w:rPr>
+          <w:lang w:val="en-US"/>
+        </w:rPr>
+        <w:t xml:space="preserve"> package, create-react-app. This package creates the barebones of the client-side code including the first component to be rendered. That component can be edited, and other components can be built using the JSX language. JSX is a syntax extension to JavaScript, it looks like HTML but has the full power of JavaScript </w:t>
       </w:r>
       <w:sdt>
         <w:sdtPr>
@@ -15165,7 +15468,21 @@
         <w:rPr>
           <w:lang w:val="en-US"/>
         </w:rPr>
-        <w:t xml:space="preserve">Spring boot makes it easier to develop Spring applications. Includes embedded Tomcat, Jetty or Undertown as web application servers allowing the development of standalone applications, automatically configure Spring and 3rd party libraries when possible, offers a set of dependencies to </w:t>
+        <w:t xml:space="preserve">Spring boot makes it easier to develop Spring applications. Includes embedded Tomcat, Jetty or </w:t>
+      </w:r>
+      <w:proofErr w:type="spellStart"/>
+      <w:r>
+        <w:rPr>
+          <w:lang w:val="en-US"/>
+        </w:rPr>
+        <w:t>Undertown</w:t>
+      </w:r>
+      <w:proofErr w:type="spellEnd"/>
+      <w:r>
+        <w:rPr>
+          <w:lang w:val="en-US"/>
+        </w:rPr>
+        <w:t xml:space="preserve"> as web application servers allowing the development of standalone applications, automatically configure Spring and 3rd party libraries when possible, offers a set of dependencies to </w:t>
       </w:r>
       <w:r>
         <w:rPr>
@@ -15532,7 +15849,49 @@
         <w:rPr>
           <w:lang w:val="en-US"/>
         </w:rPr>
-        <w:t>A Dockerfile is a text file which includes the instructions to build a Docker image. A Dockerfile specifies the operating system, the runtimes, environmental variables, file locations, network ports, other components it needs and what the container will be doing once we run it. With a Dockerfile a Docker client can build an image, build a container from that image and execute it.</w:t>
+        <w:t xml:space="preserve">A </w:t>
+      </w:r>
+      <w:proofErr w:type="spellStart"/>
+      <w:r>
+        <w:rPr>
+          <w:lang w:val="en-US"/>
+        </w:rPr>
+        <w:t>Dockerfile</w:t>
+      </w:r>
+      <w:proofErr w:type="spellEnd"/>
+      <w:r>
+        <w:rPr>
+          <w:lang w:val="en-US"/>
+        </w:rPr>
+        <w:t xml:space="preserve"> is a text file which includes the instructions to build a Docker image. A </w:t>
+      </w:r>
+      <w:proofErr w:type="spellStart"/>
+      <w:r>
+        <w:rPr>
+          <w:lang w:val="en-US"/>
+        </w:rPr>
+        <w:t>Dockerfile</w:t>
+      </w:r>
+      <w:proofErr w:type="spellEnd"/>
+      <w:r>
+        <w:rPr>
+          <w:lang w:val="en-US"/>
+        </w:rPr>
+        <w:t xml:space="preserve"> specifies the operating system, the runtimes, environmental variables, file locations, network ports, other components it needs and what the container will be doing once we run it. With a </w:t>
+      </w:r>
+      <w:proofErr w:type="spellStart"/>
+      <w:r>
+        <w:rPr>
+          <w:lang w:val="en-US"/>
+        </w:rPr>
+        <w:t>Dockerfile</w:t>
+      </w:r>
+      <w:proofErr w:type="spellEnd"/>
+      <w:r>
+        <w:rPr>
+          <w:lang w:val="en-US"/>
+        </w:rPr>
+        <w:t xml:space="preserve"> a Docker client can build an image, build a container from that image and execute it.</w:t>
       </w:r>
     </w:p>
     <w:p>
@@ -15876,7 +16235,35 @@
         <w:rPr>
           <w:lang w:val="en-US"/>
         </w:rPr>
-        <w:t>were used to support the UI development: Material UI; CodeMirror; Formik; Yup. These are explained in more detail below.</w:t>
+        <w:t xml:space="preserve">were used to support the UI development: Material UI; </w:t>
+      </w:r>
+      <w:proofErr w:type="spellStart"/>
+      <w:r>
+        <w:rPr>
+          <w:lang w:val="en-US"/>
+        </w:rPr>
+        <w:t>CodeMirror</w:t>
+      </w:r>
+      <w:proofErr w:type="spellEnd"/>
+      <w:r>
+        <w:rPr>
+          <w:lang w:val="en-US"/>
+        </w:rPr>
+        <w:t xml:space="preserve">; </w:t>
+      </w:r>
+      <w:proofErr w:type="spellStart"/>
+      <w:r>
+        <w:rPr>
+          <w:lang w:val="en-US"/>
+        </w:rPr>
+        <w:t>Formik</w:t>
+      </w:r>
+      <w:proofErr w:type="spellEnd"/>
+      <w:r>
+        <w:rPr>
+          <w:lang w:val="en-US"/>
+        </w:rPr>
+        <w:t>; Yup. These are explained in more detail below.</w:t>
       </w:r>
     </w:p>
     <w:p>
@@ -16049,21 +16436,40 @@
           <w:szCs w:val="28"/>
           <w:lang w:val="en-US"/>
         </w:rPr>
-        <w:t>5.1.2 CodeMirror</w:t>
+        <w:t xml:space="preserve">5.1.2 </w:t>
+      </w:r>
+      <w:proofErr w:type="spellStart"/>
+      <w:r>
+        <w:rPr>
+          <w:color w:val="auto"/>
+          <w:sz w:val="28"/>
+          <w:szCs w:val="28"/>
+          <w:lang w:val="en-US"/>
+        </w:rPr>
+        <w:t>CodeMirror</w:t>
       </w:r>
       <w:bookmarkEnd w:id="53"/>
-    </w:p>
-    <w:p>
-      <w:pPr>
-        <w:rPr>
-          <w:lang w:val="en-US"/>
-        </w:rPr>
-      </w:pPr>
-      <w:r>
-        <w:rPr>
-          <w:lang w:val="en-US"/>
-        </w:rPr>
-        <w:t xml:space="preserve">CodeMirror </w:t>
+      <w:proofErr w:type="spellEnd"/>
+    </w:p>
+    <w:p>
+      <w:pPr>
+        <w:rPr>
+          <w:lang w:val="en-US"/>
+        </w:rPr>
+      </w:pPr>
+      <w:proofErr w:type="spellStart"/>
+      <w:r>
+        <w:rPr>
+          <w:lang w:val="en-US"/>
+        </w:rPr>
+        <w:t>CodeMirror</w:t>
+      </w:r>
+      <w:proofErr w:type="spellEnd"/>
+      <w:r>
+        <w:rPr>
+          <w:lang w:val="en-US"/>
+        </w:rPr>
+        <w:t xml:space="preserve"> </w:t>
       </w:r>
       <w:sdt>
         <w:sdtPr>
@@ -16124,7 +16530,21 @@
         <w:rPr>
           <w:lang w:val="en-US"/>
         </w:rPr>
-        <w:t>In the context of the developed e-learning platform, the CodeMirror library is used in all the built-in components that use a text editor, such as the Challenges interface where one can write the code to be executed.</w:t>
+        <w:t xml:space="preserve">In the context of the developed e-learning platform, the </w:t>
+      </w:r>
+      <w:proofErr w:type="spellStart"/>
+      <w:r>
+        <w:rPr>
+          <w:lang w:val="en-US"/>
+        </w:rPr>
+        <w:t>CodeMirror</w:t>
+      </w:r>
+      <w:proofErr w:type="spellEnd"/>
+      <w:r>
+        <w:rPr>
+          <w:lang w:val="en-US"/>
+        </w:rPr>
+        <w:t xml:space="preserve"> library is used in all the built-in components that use a text editor, such as the Challenges interface where one can write the code to be executed.</w:t>
       </w:r>
     </w:p>
     <w:p>
@@ -16152,21 +16572,40 @@
           <w:szCs w:val="28"/>
           <w:lang w:val="en-US"/>
         </w:rPr>
-        <w:t>5.1.2 Formik</w:t>
+        <w:t xml:space="preserve">5.1.2 </w:t>
+      </w:r>
+      <w:proofErr w:type="spellStart"/>
+      <w:r>
+        <w:rPr>
+          <w:color w:val="auto"/>
+          <w:sz w:val="28"/>
+          <w:szCs w:val="28"/>
+          <w:lang w:val="en-US"/>
+        </w:rPr>
+        <w:t>Formik</w:t>
       </w:r>
       <w:bookmarkEnd w:id="54"/>
-    </w:p>
-    <w:p>
-      <w:pPr>
-        <w:rPr>
-          <w:lang w:val="en-US"/>
-        </w:rPr>
-      </w:pPr>
-      <w:r>
-        <w:rPr>
-          <w:lang w:val="en-US"/>
-        </w:rPr>
-        <w:t xml:space="preserve">Formik is a lightweight, easy to use form helper library which is concerned in helping with 3 particular points: getting values in and out of form state, validation and error messages; handling form submission </w:t>
+      <w:proofErr w:type="spellEnd"/>
+    </w:p>
+    <w:p>
+      <w:pPr>
+        <w:rPr>
+          <w:lang w:val="en-US"/>
+        </w:rPr>
+      </w:pPr>
+      <w:proofErr w:type="spellStart"/>
+      <w:r>
+        <w:rPr>
+          <w:lang w:val="en-US"/>
+        </w:rPr>
+        <w:t>Formik</w:t>
+      </w:r>
+      <w:proofErr w:type="spellEnd"/>
+      <w:r>
+        <w:rPr>
+          <w:lang w:val="en-US"/>
+        </w:rPr>
+        <w:t xml:space="preserve"> is a lightweight, easy to use form helper library which is concerned in helping with 3 particular points: getting values in and out of form state, validation and error messages; handling form submission </w:t>
       </w:r>
       <w:sdt>
         <w:sdtPr>
@@ -16201,20 +16640,62 @@
         <w:rPr>
           <w:lang w:val="en-US"/>
         </w:rPr>
-        <w:t>. In React forms are usually verbose with a lot of boilerplate, with Formik this issue is mitigated making the code more readable and easier to maintain or change.</w:t>
-      </w:r>
-    </w:p>
-    <w:p>
-      <w:pPr>
-        <w:rPr>
-          <w:lang w:val="en-US"/>
-        </w:rPr>
-      </w:pPr>
-      <w:r>
-        <w:rPr>
-          <w:lang w:val="en-US"/>
-        </w:rPr>
-        <w:t xml:space="preserve">Another advantage is the integration this library has with Material UI, which is used on this project. This requires the use of another library “formik-material-ui” and allows the use and configuration of some Material UI components when building a form </w:t>
+        <w:t xml:space="preserve">. In React forms are usually verbose with a lot of boilerplate, with </w:t>
+      </w:r>
+      <w:proofErr w:type="spellStart"/>
+      <w:r>
+        <w:rPr>
+          <w:lang w:val="en-US"/>
+        </w:rPr>
+        <w:t>Formik</w:t>
+      </w:r>
+      <w:proofErr w:type="spellEnd"/>
+      <w:r>
+        <w:rPr>
+          <w:lang w:val="en-US"/>
+        </w:rPr>
+        <w:t xml:space="preserve"> this issue is mitigated making the code more readable and easier to maintain or change.</w:t>
+      </w:r>
+    </w:p>
+    <w:p>
+      <w:pPr>
+        <w:rPr>
+          <w:lang w:val="en-US"/>
+        </w:rPr>
+      </w:pPr>
+      <w:r>
+        <w:rPr>
+          <w:lang w:val="en-US"/>
+        </w:rPr>
+        <w:t>Another advantage is the integration this library has with Material UI, which is used on this project. This requires the use of another library “</w:t>
+      </w:r>
+      <w:proofErr w:type="spellStart"/>
+      <w:r>
+        <w:rPr>
+          <w:lang w:val="en-US"/>
+        </w:rPr>
+        <w:t>formik</w:t>
+      </w:r>
+      <w:proofErr w:type="spellEnd"/>
+      <w:r>
+        <w:rPr>
+          <w:lang w:val="en-US"/>
+        </w:rPr>
+        <w:t>-material-</w:t>
+      </w:r>
+      <w:proofErr w:type="spellStart"/>
+      <w:r>
+        <w:rPr>
+          <w:lang w:val="en-US"/>
+        </w:rPr>
+        <w:t>ui</w:t>
+      </w:r>
+      <w:proofErr w:type="spellEnd"/>
+      <w:r>
+        <w:rPr>
+          <w:lang w:val="en-US"/>
+        </w:rPr>
+        <w:t xml:space="preserve">” and allows the use and configuration of some Material UI components when building a form </w:t>
       </w:r>
       <w:sdt>
         <w:sdtPr>
@@ -16326,7 +16807,21 @@
         <w:rPr>
           <w:lang w:val="en-US"/>
         </w:rPr>
-        <w:t xml:space="preserve">. This allows validation of any type of object in javascript, with plenty out of the </w:t>
+        <w:t xml:space="preserve">. This allows validation of any type of object in </w:t>
+      </w:r>
+      <w:proofErr w:type="spellStart"/>
+      <w:r>
+        <w:rPr>
+          <w:lang w:val="en-US"/>
+        </w:rPr>
+        <w:t>javascript</w:t>
+      </w:r>
+      <w:proofErr w:type="spellEnd"/>
+      <w:r>
+        <w:rPr>
+          <w:lang w:val="en-US"/>
+        </w:rPr>
+        <w:t xml:space="preserve">, with plenty out of the </w:t>
       </w:r>
       <w:r>
         <w:rPr>
@@ -16346,7 +16841,21 @@
         <w:rPr>
           <w:lang w:val="en-US"/>
         </w:rPr>
-        <w:t xml:space="preserve">On the context of this project it is used for validation when building Formik scripts making the validations even less verbose </w:t>
+        <w:t xml:space="preserve">On the context of this project it is used for validation when building </w:t>
+      </w:r>
+      <w:proofErr w:type="spellStart"/>
+      <w:r>
+        <w:rPr>
+          <w:lang w:val="en-US"/>
+        </w:rPr>
+        <w:t>Formik</w:t>
+      </w:r>
+      <w:proofErr w:type="spellEnd"/>
+      <w:r>
+        <w:rPr>
+          <w:lang w:val="en-US"/>
+        </w:rPr>
+        <w:t xml:space="preserve"> scripts making the validations even less verbose </w:t>
       </w:r>
       <w:sdt>
         <w:sdtPr>
@@ -17452,7 +17961,21 @@
         <w:rPr>
           <w:lang w:val="en-US"/>
         </w:rPr>
-        <w:t xml:space="preserve"> – Detailed view of ExecutionEnvironments Module</w:t>
+        <w:t xml:space="preserve"> – Detailed view of </w:t>
+      </w:r>
+      <w:proofErr w:type="spellStart"/>
+      <w:r>
+        <w:rPr>
+          <w:lang w:val="en-US"/>
+        </w:rPr>
+        <w:t>ExecutionEnvironments</w:t>
+      </w:r>
+      <w:proofErr w:type="spellEnd"/>
+      <w:r>
+        <w:rPr>
+          <w:lang w:val="en-US"/>
+        </w:rPr>
+        <w:t xml:space="preserve"> Module</w:t>
       </w:r>
       <w:bookmarkEnd w:id="62"/>
     </w:p>
@@ -17595,12 +18118,14 @@
         </w:rPr>
         <w:t xml:space="preserve">For authentication purposes it was developed the class </w:t>
       </w:r>
+      <w:proofErr w:type="spellStart"/>
       <w:r>
         <w:rPr>
           <w:lang w:val="en-US"/>
         </w:rPr>
         <w:t>AuthenticationFilter</w:t>
       </w:r>
+      <w:proofErr w:type="spellEnd"/>
       <w:r>
         <w:rPr>
           <w:lang w:val="en-US"/>
@@ -17611,32 +18136,90 @@
         <w:rPr>
           <w:lang w:val="en-US"/>
         </w:rPr>
-        <w:t xml:space="preserve">In the method doFilterInternal which is called if the url of the request matches what was registered in </w:t>
-      </w:r>
+        <w:t xml:space="preserve">In the method </w:t>
+      </w:r>
+      <w:proofErr w:type="spellStart"/>
+      <w:r>
+        <w:rPr>
+          <w:lang w:val="en-US"/>
+        </w:rPr>
+        <w:t>doFilterInternal</w:t>
+      </w:r>
+      <w:proofErr w:type="spellEnd"/>
+      <w:r>
+        <w:rPr>
+          <w:lang w:val="en-US"/>
+        </w:rPr>
+        <w:t xml:space="preserve"> which is called if the </w:t>
+      </w:r>
+      <w:proofErr w:type="spellStart"/>
+      <w:r>
+        <w:rPr>
+          <w:lang w:val="en-US"/>
+        </w:rPr>
+        <w:t>url</w:t>
+      </w:r>
+      <w:proofErr w:type="spellEnd"/>
+      <w:r>
+        <w:rPr>
+          <w:lang w:val="en-US"/>
+        </w:rPr>
+        <w:t xml:space="preserve"> of the request matches what was registered in </w:t>
+      </w:r>
+      <w:proofErr w:type="spellStart"/>
       <w:r>
         <w:rPr>
           <w:lang w:val="en-US"/>
         </w:rPr>
         <w:t>authenticationFilterRegistration</w:t>
       </w:r>
-      <w:r>
-        <w:rPr>
-          <w:lang w:val="en-US"/>
-        </w:rPr>
-        <w:t xml:space="preserve"> method in the ApplicationConfiguration class. </w:t>
-      </w:r>
-    </w:p>
-    <w:p>
-      <w:pPr>
-        <w:rPr>
-          <w:lang w:val="en-US"/>
-        </w:rPr>
-      </w:pPr>
-      <w:r>
-        <w:rPr>
-          <w:lang w:val="en-US"/>
-        </w:rPr>
-        <w:t xml:space="preserve">The method doFilterInternal is also responsible to add an attribute to the request that represents the logged user. This, </w:t>
+      <w:proofErr w:type="spellEnd"/>
+      <w:r>
+        <w:rPr>
+          <w:lang w:val="en-US"/>
+        </w:rPr>
+        <w:t xml:space="preserve"> method in the </w:t>
+      </w:r>
+      <w:proofErr w:type="spellStart"/>
+      <w:r>
+        <w:rPr>
+          <w:lang w:val="en-US"/>
+        </w:rPr>
+        <w:t>ApplicationConfiguration</w:t>
+      </w:r>
+      <w:proofErr w:type="spellEnd"/>
+      <w:r>
+        <w:rPr>
+          <w:lang w:val="en-US"/>
+        </w:rPr>
+        <w:t xml:space="preserve"> class. </w:t>
+      </w:r>
+    </w:p>
+    <w:p>
+      <w:pPr>
+        <w:rPr>
+          <w:lang w:val="en-US"/>
+        </w:rPr>
+      </w:pPr>
+      <w:r>
+        <w:rPr>
+          <w:lang w:val="en-US"/>
+        </w:rPr>
+        <w:t xml:space="preserve">The method </w:t>
+      </w:r>
+      <w:proofErr w:type="spellStart"/>
+      <w:r>
+        <w:rPr>
+          <w:lang w:val="en-US"/>
+        </w:rPr>
+        <w:t>doFilterInternal</w:t>
+      </w:r>
+      <w:proofErr w:type="spellEnd"/>
+      <w:r>
+        <w:rPr>
+          <w:lang w:val="en-US"/>
+        </w:rPr>
+        <w:t xml:space="preserve"> is also responsible to add an attribute to the request that represents the logged user. This, </w:t>
       </w:r>
       <w:r>
         <w:rPr>
@@ -17650,24 +18233,28 @@
         </w:rPr>
         <w:t xml:space="preserve"> an implementation of the class </w:t>
       </w:r>
+      <w:proofErr w:type="spellStart"/>
       <w:r>
         <w:rPr>
           <w:lang w:val="en-US"/>
         </w:rPr>
         <w:t>HandlerMethodArgumentResolver</w:t>
       </w:r>
+      <w:proofErr w:type="spellEnd"/>
       <w:r>
         <w:rPr>
           <w:lang w:val="en-US"/>
         </w:rPr>
         <w:t xml:space="preserve"> (</w:t>
       </w:r>
+      <w:proofErr w:type="spellStart"/>
       <w:r>
         <w:rPr>
           <w:lang w:val="en-US"/>
         </w:rPr>
         <w:t>UserArgumentResolver</w:t>
       </w:r>
+      <w:proofErr w:type="spellEnd"/>
       <w:r>
         <w:rPr>
           <w:lang w:val="en-US"/>
@@ -17703,7 +18290,63 @@
         <w:rPr>
           <w:lang w:val="en-GB"/>
         </w:rPr>
-        <w:t>filter also provides an additional method, shouldNotFilter, which determines if the method doFIlterInternal should actually be called or not. In the application described in this document this method was used to implement some extra business logic to the authentication process, for example given an url that was initially registered as needing authentication verify if the http request method can be called without authentication, if the answer is positive than the method doFilterInternal will not be called.</w:t>
+        <w:t xml:space="preserve">filter also provides an additional method, </w:t>
+      </w:r>
+      <w:proofErr w:type="spellStart"/>
+      <w:r>
+        <w:rPr>
+          <w:lang w:val="en-GB"/>
+        </w:rPr>
+        <w:t>shouldNotFilter</w:t>
+      </w:r>
+      <w:proofErr w:type="spellEnd"/>
+      <w:r>
+        <w:rPr>
+          <w:lang w:val="en-GB"/>
+        </w:rPr>
+        <w:t xml:space="preserve">, which determines if the method </w:t>
+      </w:r>
+      <w:proofErr w:type="spellStart"/>
+      <w:r>
+        <w:rPr>
+          <w:lang w:val="en-GB"/>
+        </w:rPr>
+        <w:t>doFIlterInternal</w:t>
+      </w:r>
+      <w:proofErr w:type="spellEnd"/>
+      <w:r>
+        <w:rPr>
+          <w:lang w:val="en-GB"/>
+        </w:rPr>
+        <w:t xml:space="preserve"> should actually be called or not. In the application described in this document this method was used to implement some extra business logic to the authentication process, for example given an </w:t>
+      </w:r>
+      <w:proofErr w:type="spellStart"/>
+      <w:r>
+        <w:rPr>
+          <w:lang w:val="en-GB"/>
+        </w:rPr>
+        <w:t>url</w:t>
+      </w:r>
+      <w:proofErr w:type="spellEnd"/>
+      <w:r>
+        <w:rPr>
+          <w:lang w:val="en-GB"/>
+        </w:rPr>
+        <w:t xml:space="preserve"> that was initially registered as needing authentication verify if the http request method can be called without authentication, if the answer is positive than the method </w:t>
+      </w:r>
+      <w:proofErr w:type="spellStart"/>
+      <w:r>
+        <w:rPr>
+          <w:lang w:val="en-GB"/>
+        </w:rPr>
+        <w:t>doFilterInternal</w:t>
+      </w:r>
+      <w:proofErr w:type="spellEnd"/>
+      <w:r>
+        <w:rPr>
+          <w:lang w:val="en-GB"/>
+        </w:rPr>
+        <w:t xml:space="preserve"> will not be called.</w:t>
       </w:r>
     </w:p>
     <w:p>
@@ -17823,7 +18466,21 @@
         <w:rPr>
           <w:lang w:val="en-US"/>
         </w:rPr>
-        <w:t xml:space="preserve">User service is responsible to interact with user domain models and enforce business logic. Database records are accessed through an implementation of Spring’s interface CrudRepository, that provides several methods to access this information. More details for each method and data structures can be found  on this project’s Swagger documentation </w:t>
+        <w:t xml:space="preserve">User service is responsible to interact with user domain models and enforce business logic. Database records are accessed through an implementation of Spring’s interface </w:t>
+      </w:r>
+      <w:proofErr w:type="spellStart"/>
+      <w:r>
+        <w:rPr>
+          <w:lang w:val="en-US"/>
+        </w:rPr>
+        <w:t>CrudRepository</w:t>
+      </w:r>
+      <w:proofErr w:type="spellEnd"/>
+      <w:r>
+        <w:rPr>
+          <w:lang w:val="en-US"/>
+        </w:rPr>
+        <w:t xml:space="preserve">, that provides several methods to access this information. More details for each method and data structures can be found  on this project’s Swagger documentation </w:t>
       </w:r>
       <w:sdt>
         <w:sdtPr>
@@ -17967,7 +18624,21 @@
         <w:rPr>
           <w:lang w:val="en-US"/>
         </w:rPr>
-        <w:t xml:space="preserve">This submodule needs a property file to work properly named “executionEnvironments.properties”. This properties file has information about the endpoint to which the redirection of the execution requests is sent, more details of each property can be found on the wiki of this project’s repository </w:t>
+        <w:t>This submodule needs a property file to work properly named “</w:t>
+      </w:r>
+      <w:proofErr w:type="spellStart"/>
+      <w:r>
+        <w:rPr>
+          <w:lang w:val="en-US"/>
+        </w:rPr>
+        <w:t>executionEnvironments.properties</w:t>
+      </w:r>
+      <w:proofErr w:type="spellEnd"/>
+      <w:r>
+        <w:rPr>
+          <w:lang w:val="en-US"/>
+        </w:rPr>
+        <w:t xml:space="preserve">”. This properties file has information about the endpoint to which the redirection of the execution requests is sent, more details of each property can be found on the wiki of this project’s repository </w:t>
       </w:r>
       <w:sdt>
         <w:sdtPr>
@@ -18087,7 +18758,21 @@
         <w:rPr>
           <w:lang w:val="en-US"/>
         </w:rPr>
-        <w:t xml:space="preserve">Implementation wise each of these domains exposes a different Spring RestController and has a different service to handle the business logic. The possible operations exposed by these controllers can be found in the Swagger documentation </w:t>
+        <w:t xml:space="preserve">Implementation wise each of these domains exposes a different Spring </w:t>
+      </w:r>
+      <w:proofErr w:type="spellStart"/>
+      <w:r>
+        <w:rPr>
+          <w:lang w:val="en-US"/>
+        </w:rPr>
+        <w:t>RestController</w:t>
+      </w:r>
+      <w:proofErr w:type="spellEnd"/>
+      <w:r>
+        <w:rPr>
+          <w:lang w:val="en-US"/>
+        </w:rPr>
+        <w:t xml:space="preserve"> and has a different service to handle the business logic. The possible operations exposed by these controllers can be found in the Swagger documentation </w:t>
       </w:r>
       <w:sdt>
         <w:sdtPr>
@@ -18258,7 +18943,21 @@
         <w:rPr>
           <w:lang w:val="en-US"/>
         </w:rPr>
-        <w:t xml:space="preserve">Implementation wise each of these domains exposes a different Spring RestController and has a different service to handle the business logic. </w:t>
+        <w:t xml:space="preserve">Implementation wise each of these domains exposes a different Spring </w:t>
+      </w:r>
+      <w:proofErr w:type="spellStart"/>
+      <w:r>
+        <w:rPr>
+          <w:lang w:val="en-US"/>
+        </w:rPr>
+        <w:t>RestController</w:t>
+      </w:r>
+      <w:proofErr w:type="spellEnd"/>
+      <w:r>
+        <w:rPr>
+          <w:lang w:val="en-US"/>
+        </w:rPr>
+        <w:t xml:space="preserve"> and has a different service to handle the business logic. </w:t>
       </w:r>
       <w:bookmarkStart w:id="70" w:name="_Hlk49518317"/>
       <w:r>
@@ -18490,15 +19189,79 @@
           <w:rFonts w:eastAsiaTheme="majorEastAsia"/>
           <w:lang w:val="en-US"/>
         </w:rPr>
-        <w:t xml:space="preserve">The parameter validation is done on the service layer using the Javax validators. For these validators to work the service classes and methods need to be annotated with `@Validated` annotation. The validations were done on the service classes's methods, for each input parameter. This was done with annotations from package `javax.validation.constraints`  for specific validations on String and Number types, e.g. `@Positive` , and using the annotation `@Valid` for other custom Reference types. </w:t>
-      </w:r>
+        <w:t xml:space="preserve">The parameter validation is done on the service layer using the </w:t>
+      </w:r>
+      <w:proofErr w:type="spellStart"/>
       <w:r>
         <w:rPr>
           <w:rFonts w:eastAsiaTheme="majorEastAsia"/>
           <w:lang w:val="en-US"/>
         </w:rPr>
+        <w:t>Javax</w:t>
+      </w:r>
+      <w:proofErr w:type="spellEnd"/>
+      <w:r>
+        <w:rPr>
+          <w:rFonts w:eastAsiaTheme="majorEastAsia"/>
+          <w:lang w:val="en-US"/>
+        </w:rPr>
+        <w:t xml:space="preserve"> validators. For these validators to work the service classes and methods need to be annotated with `@Validated` annotation. The validations were done on the service </w:t>
+      </w:r>
+      <w:proofErr w:type="spellStart"/>
+      <w:r>
+        <w:rPr>
+          <w:rFonts w:eastAsiaTheme="majorEastAsia"/>
+          <w:lang w:val="en-US"/>
+        </w:rPr>
+        <w:t>classes's</w:t>
+      </w:r>
+      <w:proofErr w:type="spellEnd"/>
+      <w:r>
+        <w:rPr>
+          <w:rFonts w:eastAsiaTheme="majorEastAsia"/>
+          <w:lang w:val="en-US"/>
+        </w:rPr>
+        <w:t xml:space="preserve"> methods, for each input parameter. This was done with annotations from package `</w:t>
+      </w:r>
+      <w:proofErr w:type="spellStart"/>
+      <w:r>
+        <w:rPr>
+          <w:rFonts w:eastAsiaTheme="majorEastAsia"/>
+          <w:lang w:val="en-US"/>
+        </w:rPr>
+        <w:t>javax.validation.constraints</w:t>
+      </w:r>
+      <w:proofErr w:type="spellEnd"/>
+      <w:r>
+        <w:rPr>
+          <w:rFonts w:eastAsiaTheme="majorEastAsia"/>
+          <w:lang w:val="en-US"/>
+        </w:rPr>
+        <w:t xml:space="preserve">`  for specific validations on String and Number types, e.g. `@Positive` , and using the annotation `@Valid` for other custom Reference types. </w:t>
+      </w:r>
+      <w:r>
+        <w:rPr>
+          <w:rFonts w:eastAsiaTheme="majorEastAsia"/>
+          <w:lang w:val="en-US"/>
+        </w:rPr>
         <w:lastRenderedPageBreak/>
-        <w:t>For these custom reference types the class also had annotations from package `javax.validation.constraints`  on fields which were to be validated.</w:t>
+        <w:t>For these custom reference types the class also had annotations from package `</w:t>
+      </w:r>
+      <w:proofErr w:type="spellStart"/>
+      <w:r>
+        <w:rPr>
+          <w:rFonts w:eastAsiaTheme="majorEastAsia"/>
+          <w:lang w:val="en-US"/>
+        </w:rPr>
+        <w:t>javax.validation.constraints</w:t>
+      </w:r>
+      <w:proofErr w:type="spellEnd"/>
+      <w:r>
+        <w:rPr>
+          <w:rFonts w:eastAsiaTheme="majorEastAsia"/>
+          <w:lang w:val="en-US"/>
+        </w:rPr>
+        <w:t>`  on fields which were to be validated.</w:t>
       </w:r>
     </w:p>
     <w:p>
@@ -18596,18 +19359,27 @@
         </w:rPr>
         <w:t xml:space="preserve">The class </w:t>
       </w:r>
+      <w:proofErr w:type="spellStart"/>
       <w:r>
         <w:rPr>
           <w:rFonts w:eastAsiaTheme="majorEastAsia"/>
           <w:lang w:val="en-US"/>
         </w:rPr>
-        <w:t xml:space="preserve">ExceptionHandler </w:t>
-      </w:r>
+        <w:t>ExceptionHandler</w:t>
+      </w:r>
+      <w:proofErr w:type="spellEnd"/>
       <w:r>
         <w:rPr>
           <w:rFonts w:eastAsiaTheme="majorEastAsia"/>
           <w:lang w:val="en-US"/>
         </w:rPr>
+        <w:t xml:space="preserve"> </w:t>
+      </w:r>
+      <w:r>
+        <w:rPr>
+          <w:rFonts w:eastAsiaTheme="majorEastAsia"/>
+          <w:lang w:val="en-US"/>
+        </w:rPr>
         <w:t xml:space="preserve">was marked with `@ControllerAdvice` annotation to enable application wide exception handling in a single class. This class has method to capture application specific </w:t>
       </w:r>
       <w:r>
@@ -18636,13 +19408,21 @@
           <w:rFonts w:eastAsiaTheme="majorEastAsia"/>
           <w:lang w:val="en-US"/>
         </w:rPr>
-        <w:t xml:space="preserve"> Serv</w:t>
-      </w:r>
+        <w:t xml:space="preserve"> </w:t>
+      </w:r>
+      <w:proofErr w:type="spellStart"/>
       <w:r>
         <w:rPr>
           <w:rFonts w:eastAsiaTheme="majorEastAsia"/>
           <w:lang w:val="en-US"/>
         </w:rPr>
+        <w:t>Serv</w:t>
+      </w:r>
+      <w:r>
+        <w:rPr>
+          <w:rFonts w:eastAsiaTheme="majorEastAsia"/>
+          <w:lang w:val="en-US"/>
+        </w:rPr>
         <w:t>ice</w:t>
       </w:r>
       <w:r>
@@ -18652,6 +19432,7 @@
         </w:rPr>
         <w:t>Exception</w:t>
       </w:r>
+      <w:proofErr w:type="spellEnd"/>
       <w:r>
         <w:rPr>
           <w:rFonts w:eastAsiaTheme="majorEastAsia"/>
@@ -18673,6 +19454,7 @@
         </w:rPr>
         <w:t xml:space="preserve">or </w:t>
       </w:r>
+      <w:proofErr w:type="spellStart"/>
       <w:r>
         <w:rPr>
           <w:rFonts w:eastAsiaTheme="majorEastAsia"/>
@@ -18680,6 +19462,7 @@
         </w:rPr>
         <w:t>ConstraintViolationException</w:t>
       </w:r>
+      <w:proofErr w:type="spellEnd"/>
       <w:r>
         <w:rPr>
           <w:rFonts w:eastAsiaTheme="majorEastAsia"/>
@@ -18721,7 +19504,39 @@
           <w:rFonts w:eastAsiaTheme="majorEastAsia"/>
           <w:lang w:val="en-US"/>
         </w:rPr>
-        <w:t>The basic flow in this class is as follows: an exception will be caught and then will be mapped to ApiError's instance that maps to the json+problem standard</w:t>
+        <w:t xml:space="preserve">The basic flow in this class is as follows: an exception will be caught and then will be mapped to </w:t>
+      </w:r>
+      <w:proofErr w:type="spellStart"/>
+      <w:r>
+        <w:rPr>
+          <w:rFonts w:eastAsiaTheme="majorEastAsia"/>
+          <w:lang w:val="en-US"/>
+        </w:rPr>
+        <w:t>ApiError's</w:t>
+      </w:r>
+      <w:proofErr w:type="spellEnd"/>
+      <w:r>
+        <w:rPr>
+          <w:rFonts w:eastAsiaTheme="majorEastAsia"/>
+          <w:lang w:val="en-US"/>
+        </w:rPr>
+        <w:t xml:space="preserve"> instance that maps to the </w:t>
+      </w:r>
+      <w:proofErr w:type="spellStart"/>
+      <w:r>
+        <w:rPr>
+          <w:rFonts w:eastAsiaTheme="majorEastAsia"/>
+          <w:lang w:val="en-US"/>
+        </w:rPr>
+        <w:t>json+problem</w:t>
+      </w:r>
+      <w:proofErr w:type="spellEnd"/>
+      <w:r>
+        <w:rPr>
+          <w:rFonts w:eastAsiaTheme="majorEastAsia"/>
+          <w:lang w:val="en-US"/>
+        </w:rPr>
+        <w:t xml:space="preserve"> standard</w:t>
       </w:r>
       <w:sdt>
         <w:sdtPr>
@@ -18779,13 +19594,21 @@
           <w:rFonts w:eastAsiaTheme="majorEastAsia"/>
           <w:lang w:val="en-US"/>
         </w:rPr>
-        <w:t>he class Serv</w:t>
-      </w:r>
+        <w:t xml:space="preserve">he class </w:t>
+      </w:r>
+      <w:proofErr w:type="spellStart"/>
       <w:r>
         <w:rPr>
           <w:rFonts w:eastAsiaTheme="majorEastAsia"/>
           <w:lang w:val="en-US"/>
         </w:rPr>
+        <w:t>Serv</w:t>
+      </w:r>
+      <w:r>
+        <w:rPr>
+          <w:rFonts w:eastAsiaTheme="majorEastAsia"/>
+          <w:lang w:val="en-US"/>
+        </w:rPr>
         <w:t>ice</w:t>
       </w:r>
       <w:r>
@@ -18807,7 +19630,15 @@
           <w:rFonts w:eastAsiaTheme="majorEastAsia"/>
           <w:lang w:val="en-US"/>
         </w:rPr>
-        <w:t>on extends Exception type, and its instantiated when an error</w:t>
+        <w:t>on</w:t>
+      </w:r>
+      <w:proofErr w:type="spellEnd"/>
+      <w:r>
+        <w:rPr>
+          <w:rFonts w:eastAsiaTheme="majorEastAsia"/>
+          <w:lang w:val="en-US"/>
+        </w:rPr>
+        <w:t xml:space="preserve"> extends Exception type, and its instantiated when an error</w:t>
       </w:r>
       <w:r>
         <w:rPr>
@@ -18961,7 +19792,21 @@
         <w:rPr>
           <w:lang w:val="en-US"/>
         </w:rPr>
-        <w:t xml:space="preserve">To configure the database a single master script “CreateDB.sql” was created and can be found on the Wiki of the project repository </w:t>
+        <w:t>To configure the database a single master script “</w:t>
+      </w:r>
+      <w:proofErr w:type="spellStart"/>
+      <w:r>
+        <w:rPr>
+          <w:lang w:val="en-US"/>
+        </w:rPr>
+        <w:t>CreateDB.sql</w:t>
+      </w:r>
+      <w:proofErr w:type="spellEnd"/>
+      <w:r>
+        <w:rPr>
+          <w:lang w:val="en-US"/>
+        </w:rPr>
+        <w:t xml:space="preserve">” was created and can be found on the Wiki of the project repository </w:t>
       </w:r>
       <w:sdt>
         <w:sdtPr>
@@ -19104,7 +19949,21 @@
         <w:rPr>
           <w:lang w:val="en-US"/>
         </w:rPr>
-        <w:t xml:space="preserve">To configure the database connection a properties file with the name "application.properties" must be added to the resource folder. An example of its configuration can be found on the wiki repository </w:t>
+        <w:t>To configure the database connection a properties file with the name "</w:t>
+      </w:r>
+      <w:proofErr w:type="spellStart"/>
+      <w:r>
+        <w:rPr>
+          <w:lang w:val="en-US"/>
+        </w:rPr>
+        <w:t>application.properties</w:t>
+      </w:r>
+      <w:proofErr w:type="spellEnd"/>
+      <w:r>
+        <w:rPr>
+          <w:lang w:val="en-US"/>
+        </w:rPr>
+        <w:t xml:space="preserve">" must be added to the resource folder. An example of its configuration can be found on the wiki repository </w:t>
       </w:r>
       <w:sdt>
         <w:sdtPr>
@@ -19153,20 +20012,90 @@
           <w:lang w:val="en-US"/>
         </w:rPr>
         <w:lastRenderedPageBreak/>
-        <w:t>On the application spring Repositories were used to interact with the database, specifically CrudRepositorty. The CrudRepositorty is a repository with some CRUD operations already implemented.</w:t>
-      </w:r>
-    </w:p>
-    <w:p>
-      <w:pPr>
-        <w:rPr>
-          <w:lang w:val="en-US"/>
-        </w:rPr>
-      </w:pPr>
-      <w:r>
-        <w:rPr>
-          <w:lang w:val="en-US"/>
-        </w:rPr>
-        <w:t>To enable the repositories to perform database operations each repository was associated with a given class which represented the DB tables with which the repository would interact. As such these classes needed some configuration so the repository would be able to know the table name, the field names and other related entities were there. To this effect the package `pt.iselearning.services.domain` contains several classes which were annotated with annotations from `org.hibernate.annotations` and `javax.persistence` packages in order to identify DB table names, column names, which of the properties were primary keys, identity keys and relations to other domains line one to many or many to one.</w:t>
+        <w:t xml:space="preserve">On the application spring Repositories were used to interact with the database, specifically </w:t>
+      </w:r>
+      <w:proofErr w:type="spellStart"/>
+      <w:r>
+        <w:rPr>
+          <w:lang w:val="en-US"/>
+        </w:rPr>
+        <w:t>CrudRepositorty</w:t>
+      </w:r>
+      <w:proofErr w:type="spellEnd"/>
+      <w:r>
+        <w:rPr>
+          <w:lang w:val="en-US"/>
+        </w:rPr>
+        <w:t xml:space="preserve">. The </w:t>
+      </w:r>
+      <w:proofErr w:type="spellStart"/>
+      <w:r>
+        <w:rPr>
+          <w:lang w:val="en-US"/>
+        </w:rPr>
+        <w:t>CrudRepositorty</w:t>
+      </w:r>
+      <w:proofErr w:type="spellEnd"/>
+      <w:r>
+        <w:rPr>
+          <w:lang w:val="en-US"/>
+        </w:rPr>
+        <w:t xml:space="preserve"> is a repository with some CRUD operations already implemented.</w:t>
+      </w:r>
+    </w:p>
+    <w:p>
+      <w:pPr>
+        <w:rPr>
+          <w:lang w:val="en-US"/>
+        </w:rPr>
+      </w:pPr>
+      <w:r>
+        <w:rPr>
+          <w:lang w:val="en-US"/>
+        </w:rPr>
+        <w:t>To enable the repositories to perform database operations each repository was associated with a given class which represented the DB tables with which the repository would interact. As such these classes needed some configuration so the repository would be able to know the table name, the field names and other related entities were there. To this effect the package `</w:t>
+      </w:r>
+      <w:proofErr w:type="spellStart"/>
+      <w:r>
+        <w:rPr>
+          <w:lang w:val="en-US"/>
+        </w:rPr>
+        <w:t>pt.iselearning.services.domain</w:t>
+      </w:r>
+      <w:proofErr w:type="spellEnd"/>
+      <w:r>
+        <w:rPr>
+          <w:lang w:val="en-US"/>
+        </w:rPr>
+        <w:t>` contains several classes which were annotated with annotations from `</w:t>
+      </w:r>
+      <w:proofErr w:type="spellStart"/>
+      <w:r>
+        <w:rPr>
+          <w:lang w:val="en-US"/>
+        </w:rPr>
+        <w:t>org.hibernate.annotations</w:t>
+      </w:r>
+      <w:proofErr w:type="spellEnd"/>
+      <w:r>
+        <w:rPr>
+          <w:lang w:val="en-US"/>
+        </w:rPr>
+        <w:t>` and `</w:t>
+      </w:r>
+      <w:proofErr w:type="spellStart"/>
+      <w:r>
+        <w:rPr>
+          <w:lang w:val="en-US"/>
+        </w:rPr>
+        <w:t>javax.persistence</w:t>
+      </w:r>
+      <w:proofErr w:type="spellEnd"/>
+      <w:r>
+        <w:rPr>
+          <w:lang w:val="en-US"/>
+        </w:rPr>
+        <w:t>` packages in order to identify DB table names, column names, which of the properties were primary keys, identity keys and relations to other domains line one to many or many to one.</w:t>
       </w:r>
     </w:p>
     <w:p>
@@ -20000,8 +20929,16 @@
         <w:rPr>
           <w:lang w:val="en-US"/>
         </w:rPr>
-        <w:t>For the latter, a new entry must be added to the languageUrlMap</w:t>
-      </w:r>
+        <w:t xml:space="preserve">For the latter, a new entry must be added to the </w:t>
+      </w:r>
+      <w:proofErr w:type="spellStart"/>
+      <w:r>
+        <w:rPr>
+          <w:lang w:val="en-US"/>
+        </w:rPr>
+        <w:t>languageUrlMap</w:t>
+      </w:r>
+      <w:proofErr w:type="spellEnd"/>
       <w:r>
         <w:rPr>
           <w:lang w:val="en-US"/>
@@ -20012,7 +20949,49 @@
         <w:rPr>
           <w:lang w:val="en-US"/>
         </w:rPr>
-        <w:t>, with the key being the new language and the value the address and port of the machine running the new execution environment. It is also necessary to add the supported language to the enum SupportedLanguages and update the “executionEnvironments.properties” file to reflect the new execution environment implemented.</w:t>
+        <w:t xml:space="preserve">, with the key being the new language and the value the address and port of the machine running the new execution environment. It is also necessary to add the supported language to the </w:t>
+      </w:r>
+      <w:proofErr w:type="spellStart"/>
+      <w:r>
+        <w:rPr>
+          <w:lang w:val="en-US"/>
+        </w:rPr>
+        <w:t>enum</w:t>
+      </w:r>
+      <w:proofErr w:type="spellEnd"/>
+      <w:r>
+        <w:rPr>
+          <w:lang w:val="en-US"/>
+        </w:rPr>
+        <w:t xml:space="preserve"> </w:t>
+      </w:r>
+      <w:proofErr w:type="spellStart"/>
+      <w:r>
+        <w:rPr>
+          <w:lang w:val="en-US"/>
+        </w:rPr>
+        <w:t>SupportedLanguages</w:t>
+      </w:r>
+      <w:proofErr w:type="spellEnd"/>
+      <w:r>
+        <w:rPr>
+          <w:lang w:val="en-US"/>
+        </w:rPr>
+        <w:t xml:space="preserve"> and update the “</w:t>
+      </w:r>
+      <w:proofErr w:type="spellStart"/>
+      <w:r>
+        <w:rPr>
+          <w:lang w:val="en-US"/>
+        </w:rPr>
+        <w:t>executionEnvironments.properties</w:t>
+      </w:r>
+      <w:proofErr w:type="spellEnd"/>
+      <w:r>
+        <w:rPr>
+          <w:lang w:val="en-US"/>
+        </w:rPr>
+        <w:t>” file to reflect the new execution environment implemented.</w:t>
       </w:r>
     </w:p>
     <w:p>
@@ -20062,7 +21041,35 @@
         <w:rPr>
           <w:lang w:val="en-US"/>
         </w:rPr>
-        <w:t xml:space="preserve"> a field named “executeTests” which is a Boolean that represents if the user wants to test the code being sent against the unit tests defined and a field named “unitTests” which is a string that contains the unit tests to run with the code sent by the user. </w:t>
+        <w:t xml:space="preserve"> a field named “</w:t>
+      </w:r>
+      <w:proofErr w:type="spellStart"/>
+      <w:r>
+        <w:rPr>
+          <w:lang w:val="en-US"/>
+        </w:rPr>
+        <w:t>executeTests</w:t>
+      </w:r>
+      <w:proofErr w:type="spellEnd"/>
+      <w:r>
+        <w:rPr>
+          <w:lang w:val="en-US"/>
+        </w:rPr>
+        <w:t>” which is a Boolean that represents if the user wants to test the code being sent against the unit tests defined and a field named “</w:t>
+      </w:r>
+      <w:proofErr w:type="spellStart"/>
+      <w:r>
+        <w:rPr>
+          <w:lang w:val="en-US"/>
+        </w:rPr>
+        <w:t>unitTests</w:t>
+      </w:r>
+      <w:proofErr w:type="spellEnd"/>
+      <w:r>
+        <w:rPr>
+          <w:lang w:val="en-US"/>
+        </w:rPr>
+        <w:t xml:space="preserve">” which is a string that contains the unit tests to run with the code sent by the user. </w:t>
       </w:r>
     </w:p>
     <w:p>
@@ -20081,19 +21088,89 @@
         <w:rPr>
           <w:lang w:val="en-US"/>
         </w:rPr>
-        <w:t xml:space="preserve"> an ExecutableResult object, that</w:t>
-      </w:r>
-      <w:r>
-        <w:rPr>
-          <w:lang w:val="en-US"/>
-        </w:rPr>
-        <w:t xml:space="preserve"> contains a field named “rawResult” which is a string that represents either the correct result of the code submitted by the user or the errors that appeared while compile/running the code</w:t>
-      </w:r>
-      <w:r>
-        <w:rPr>
-          <w:lang w:val="en-US"/>
-        </w:rPr>
-        <w:t xml:space="preserve">, a filed named “wasError”, which is a Boolean that represents the success of the code that was executed, e.g., if a unit test failed or the code was unable to be executed due to syntax errors, the flag “wasError” will be set as true; and a field named “executionTime” with the value of time in milliseconds </w:t>
+        <w:t xml:space="preserve"> an </w:t>
+      </w:r>
+      <w:proofErr w:type="spellStart"/>
+      <w:r>
+        <w:rPr>
+          <w:lang w:val="en-US"/>
+        </w:rPr>
+        <w:t>ExecutableResult</w:t>
+      </w:r>
+      <w:proofErr w:type="spellEnd"/>
+      <w:r>
+        <w:rPr>
+          <w:lang w:val="en-US"/>
+        </w:rPr>
+        <w:t xml:space="preserve"> object, that</w:t>
+      </w:r>
+      <w:r>
+        <w:rPr>
+          <w:lang w:val="en-US"/>
+        </w:rPr>
+        <w:t xml:space="preserve"> contains a field named “</w:t>
+      </w:r>
+      <w:proofErr w:type="spellStart"/>
+      <w:r>
+        <w:rPr>
+          <w:lang w:val="en-US"/>
+        </w:rPr>
+        <w:t>rawResult</w:t>
+      </w:r>
+      <w:proofErr w:type="spellEnd"/>
+      <w:r>
+        <w:rPr>
+          <w:lang w:val="en-US"/>
+        </w:rPr>
+        <w:t>” which is a string that represents either the correct result of the code submitted by the user or the errors that appeared while compile/running the code</w:t>
+      </w:r>
+      <w:r>
+        <w:rPr>
+          <w:lang w:val="en-US"/>
+        </w:rPr>
+        <w:t>, a filed named “</w:t>
+      </w:r>
+      <w:proofErr w:type="spellStart"/>
+      <w:r>
+        <w:rPr>
+          <w:lang w:val="en-US"/>
+        </w:rPr>
+        <w:t>wasError</w:t>
+      </w:r>
+      <w:proofErr w:type="spellEnd"/>
+      <w:r>
+        <w:rPr>
+          <w:lang w:val="en-US"/>
+        </w:rPr>
+        <w:t>”, which is a Boolean that represents the success of the code that was executed, e.g., if a unit test failed or the code was unable to be executed due to syntax errors, the flag “</w:t>
+      </w:r>
+      <w:proofErr w:type="spellStart"/>
+      <w:r>
+        <w:rPr>
+          <w:lang w:val="en-US"/>
+        </w:rPr>
+        <w:t>wasError</w:t>
+      </w:r>
+      <w:proofErr w:type="spellEnd"/>
+      <w:r>
+        <w:rPr>
+          <w:lang w:val="en-US"/>
+        </w:rPr>
+        <w:t>” will be set as true; and a field named “</w:t>
+      </w:r>
+      <w:proofErr w:type="spellStart"/>
+      <w:r>
+        <w:rPr>
+          <w:lang w:val="en-US"/>
+        </w:rPr>
+        <w:t>executionTime</w:t>
+      </w:r>
+      <w:proofErr w:type="spellEnd"/>
+      <w:r>
+        <w:rPr>
+          <w:lang w:val="en-US"/>
+        </w:rPr>
+        <w:t xml:space="preserve">” with the value of time in milliseconds </w:t>
       </w:r>
       <w:r>
         <w:rPr>
@@ -20860,9 +21937,20 @@
           <w:lang w:val="en-US"/>
         </w:rPr>
         <w:lastRenderedPageBreak/>
-        <w:t>8.1.2. Kubernets</w:t>
+        <w:t xml:space="preserve">8.1.2. </w:t>
+      </w:r>
+      <w:proofErr w:type="spellStart"/>
+      <w:r>
+        <w:rPr>
+          <w:color w:val="auto"/>
+          <w:sz w:val="28"/>
+          <w:szCs w:val="28"/>
+          <w:lang w:val="en-US"/>
+        </w:rPr>
+        <w:t>Kubernets</w:t>
       </w:r>
       <w:bookmarkEnd w:id="88"/>
+      <w:proofErr w:type="spellEnd"/>
     </w:p>
     <w:p>
       <w:pPr>
@@ -21070,6 +22158,7 @@
           <w:lang w:val="en-US" w:eastAsia="pt-PT"/>
         </w:rPr>
       </w:pPr>
+      <w:proofErr w:type="spellStart"/>
       <w:r>
         <w:rPr>
           <w:rFonts w:eastAsia="Times New Roman"/>
@@ -21077,7 +22166,17 @@
           <w:bCs/>
           <w:lang w:val="en-US" w:eastAsia="pt-PT"/>
         </w:rPr>
-        <w:t>etcd:</w:t>
+        <w:t>etcd</w:t>
+      </w:r>
+      <w:proofErr w:type="spellEnd"/>
+      <w:r>
+        <w:rPr>
+          <w:rFonts w:eastAsia="Times New Roman"/>
+          <w:b/>
+          <w:bCs/>
+          <w:lang w:val="en-US" w:eastAsia="pt-PT"/>
+        </w:rPr>
+        <w:t>:</w:t>
       </w:r>
       <w:r>
         <w:rPr>
@@ -21191,6 +22290,7 @@
           <w:lang w:val="en-US" w:eastAsia="en-US"/>
         </w:rPr>
       </w:pPr>
+      <w:proofErr w:type="spellStart"/>
       <w:r>
         <w:rPr>
           <w:rFonts w:eastAsiaTheme="minorHAnsi"/>
@@ -21199,7 +22299,17 @@
           <w:lang w:val="en-US" w:eastAsia="pt-PT"/>
         </w:rPr>
         <w:lastRenderedPageBreak/>
-        <w:t>Kubelet:</w:t>
+        <w:t>Kubelet</w:t>
+      </w:r>
+      <w:proofErr w:type="spellEnd"/>
+      <w:r>
+        <w:rPr>
+          <w:rFonts w:eastAsiaTheme="minorHAnsi"/>
+          <w:b/>
+          <w:bCs/>
+          <w:lang w:val="en-US" w:eastAsia="pt-PT"/>
+        </w:rPr>
+        <w:t>:</w:t>
       </w:r>
       <w:r>
         <w:rPr>
@@ -21650,7 +22760,39 @@
           <w:rFonts w:eastAsia="Times New Roman"/>
           <w:lang w:val="en-US" w:eastAsia="pt-PT"/>
         </w:rPr>
-        <w:t>Deployments allow pods to be distributed among nodes to provide HA, thereby tolerating application failures. Load-balanced services detect unhealthy pods and remove them.  High availability of Kubernetes is supported. Multiple master nodes and worker nodes can be load balanced for requests from kubelet and clients. etcd can be clustered and API Servers can be replicated.</w:t>
+        <w:t xml:space="preserve">Deployments allow pods to be distributed among nodes to provide HA, thereby tolerating application failures. Load-balanced services detect unhealthy pods and remove them.  High availability of Kubernetes is supported. Multiple master nodes and worker nodes can be load balanced for requests from </w:t>
+      </w:r>
+      <w:proofErr w:type="spellStart"/>
+      <w:r>
+        <w:rPr>
+          <w:rFonts w:eastAsia="Times New Roman"/>
+          <w:lang w:val="en-US" w:eastAsia="pt-PT"/>
+        </w:rPr>
+        <w:t>kubelet</w:t>
+      </w:r>
+      <w:proofErr w:type="spellEnd"/>
+      <w:r>
+        <w:rPr>
+          <w:rFonts w:eastAsia="Times New Roman"/>
+          <w:lang w:val="en-US" w:eastAsia="pt-PT"/>
+        </w:rPr>
+        <w:t xml:space="preserve"> and clients. </w:t>
+      </w:r>
+      <w:proofErr w:type="spellStart"/>
+      <w:r>
+        <w:rPr>
+          <w:rFonts w:eastAsia="Times New Roman"/>
+          <w:lang w:val="en-US" w:eastAsia="pt-PT"/>
+        </w:rPr>
+        <w:t>etcd</w:t>
+      </w:r>
+      <w:proofErr w:type="spellEnd"/>
+      <w:r>
+        <w:rPr>
+          <w:rFonts w:eastAsia="Times New Roman"/>
+          <w:lang w:val="en-US" w:eastAsia="pt-PT"/>
+        </w:rPr>
+        <w:t xml:space="preserve"> can be clustered and API Servers can be replicated.</w:t>
       </w:r>
     </w:p>
     <w:p>
@@ -22439,7 +23581,23 @@
                 <w:rFonts w:eastAsia="Times New Roman"/>
                 <w:lang w:val="en-US" w:eastAsia="pt-PT"/>
               </w:rPr>
-              <w:t>Uses a separate set of tools for management, including kubelet CLI.</w:t>
+              <w:t xml:space="preserve">Uses a separate set of tools for management, including </w:t>
+            </w:r>
+            <w:proofErr w:type="spellStart"/>
+            <w:r>
+              <w:rPr>
+                <w:rFonts w:eastAsia="Times New Roman"/>
+                <w:lang w:val="en-US" w:eastAsia="pt-PT"/>
+              </w:rPr>
+              <w:t>kubelet</w:t>
+            </w:r>
+            <w:proofErr w:type="spellEnd"/>
+            <w:r>
+              <w:rPr>
+                <w:rFonts w:eastAsia="Times New Roman"/>
+                <w:lang w:val="en-US" w:eastAsia="pt-PT"/>
+              </w:rPr>
+              <w:t xml:space="preserve"> CLI.</w:t>
             </w:r>
           </w:p>
         </w:tc>
@@ -22823,7 +23981,14 @@
         <w:rPr>
           <w:lang w:val="en-US"/>
         </w:rPr>
-        <w:t>For deployment on Cloud Run both Execution environments and IS_EL</w:t>
+        <w:t xml:space="preserve">For deployment on Cloud Run both Execution environments and </w:t>
+      </w:r>
+      <w:proofErr w:type="spellStart"/>
+      <w:r>
+        <w:rPr>
+          <w:lang w:val="en-US"/>
+        </w:rPr>
+        <w:t>IS_EL</w:t>
       </w:r>
       <w:r>
         <w:rPr>
@@ -22831,6 +23996,7 @@
         </w:rPr>
         <w:t>earning</w:t>
       </w:r>
+      <w:proofErr w:type="spellEnd"/>
       <w:r>
         <w:rPr>
           <w:lang w:val="en-US"/>
@@ -22974,7 +24140,21 @@
         <w:rPr>
           <w:lang w:val="en-US"/>
         </w:rPr>
-        <w:t>One of the prerequisites for the steps below to function properly is to build the project’s locally to comply with the Dockerfile commands, these builds are documented on the repository’s wiki</w:t>
+        <w:t xml:space="preserve">One of the prerequisites for the steps below to function properly is to build the project’s locally to comply with the </w:t>
+      </w:r>
+      <w:proofErr w:type="spellStart"/>
+      <w:r>
+        <w:rPr>
+          <w:lang w:val="en-US"/>
+        </w:rPr>
+        <w:t>Dockerfile</w:t>
+      </w:r>
+      <w:proofErr w:type="spellEnd"/>
+      <w:r>
+        <w:rPr>
+          <w:lang w:val="en-US"/>
+        </w:rPr>
+        <w:t xml:space="preserve"> commands, these builds are documented on the repository’s wiki</w:t>
       </w:r>
       <w:sdt>
         <w:sdtPr>
@@ -23158,6 +24338,7 @@
         </w:rPr>
         <w:t xml:space="preserve">install the </w:t>
       </w:r>
+      <w:proofErr w:type="spellStart"/>
       <w:r>
         <w:rPr>
           <w:i/>
@@ -23166,6 +24347,7 @@
         </w:rPr>
         <w:t>gcloud</w:t>
       </w:r>
+      <w:proofErr w:type="spellEnd"/>
       <w:r>
         <w:rPr>
           <w:lang w:val="en-US"/>
@@ -23300,11 +24482,19 @@
         </w:rPr>
         <w:t>Executing the command “</w:t>
       </w:r>
-      <w:r>
-        <w:rPr>
-          <w:lang w:val="en-US"/>
-        </w:rPr>
-        <w:t>gcloud builds submit --tag gcr.io/</w:t>
+      <w:proofErr w:type="spellStart"/>
+      <w:r>
+        <w:rPr>
+          <w:lang w:val="en-US"/>
+        </w:rPr>
+        <w:t>gcloud</w:t>
+      </w:r>
+      <w:proofErr w:type="spellEnd"/>
+      <w:r>
+        <w:rPr>
+          <w:lang w:val="en-US"/>
+        </w:rPr>
+        <w:t xml:space="preserve"> builds submit --tag gcr.io/</w:t>
       </w:r>
       <w:r>
         <w:rPr>
@@ -23393,7 +24583,27 @@
           <w:szCs w:val="28"/>
           <w:lang w:val="en-US"/>
         </w:rPr>
-        <w:t>Deploy to Clound Run</w:t>
+        <w:t xml:space="preserve">Deploy to </w:t>
+      </w:r>
+      <w:proofErr w:type="spellStart"/>
+      <w:r>
+        <w:rPr>
+          <w:color w:val="auto"/>
+          <w:sz w:val="28"/>
+          <w:szCs w:val="28"/>
+          <w:lang w:val="en-US"/>
+        </w:rPr>
+        <w:t>Clound</w:t>
+      </w:r>
+      <w:proofErr w:type="spellEnd"/>
+      <w:r>
+        <w:rPr>
+          <w:color w:val="auto"/>
+          <w:sz w:val="28"/>
+          <w:szCs w:val="28"/>
+          <w:lang w:val="en-US"/>
+        </w:rPr>
+        <w:t xml:space="preserve"> Run</w:t>
       </w:r>
     </w:p>
     <w:p>
@@ -23408,11 +24618,19 @@
         </w:rPr>
         <w:t>Executing the command “</w:t>
       </w:r>
-      <w:r>
-        <w:rPr>
-          <w:lang w:val="en-US"/>
-        </w:rPr>
-        <w:t>gcloud run deploy --image gcr.io/</w:t>
+      <w:proofErr w:type="spellStart"/>
+      <w:r>
+        <w:rPr>
+          <w:lang w:val="en-US"/>
+        </w:rPr>
+        <w:t>gcloud</w:t>
+      </w:r>
+      <w:proofErr w:type="spellEnd"/>
+      <w:r>
+        <w:rPr>
+          <w:lang w:val="en-US"/>
+        </w:rPr>
+        <w:t xml:space="preserve"> run deploy --image gcr.io/</w:t>
       </w:r>
       <w:r>
         <w:rPr>
@@ -23785,6 +25003,7 @@
         </w:rPr>
         <w:t xml:space="preserve"> the import functionality was used to import all the script and </w:t>
       </w:r>
+      <w:proofErr w:type="spellStart"/>
       <w:r>
         <w:rPr>
           <w:i/>
@@ -23793,6 +25012,7 @@
         </w:rPr>
         <w:t>gcloud</w:t>
       </w:r>
+      <w:proofErr w:type="spellEnd"/>
       <w:r>
         <w:rPr>
           <w:lang w:val="en-US"/>
@@ -23829,11 +25049,33 @@
         </w:rPr>
         <w:t>“</w:t>
       </w:r>
-      <w:r>
-        <w:rPr>
-          <w:lang w:val="en-US"/>
-        </w:rPr>
-        <w:t xml:space="preserve">gcloud sql connect </w:t>
+      <w:proofErr w:type="spellStart"/>
+      <w:r>
+        <w:rPr>
+          <w:lang w:val="en-US"/>
+        </w:rPr>
+        <w:t>gcloud</w:t>
+      </w:r>
+      <w:proofErr w:type="spellEnd"/>
+      <w:r>
+        <w:rPr>
+          <w:lang w:val="en-US"/>
+        </w:rPr>
+        <w:t xml:space="preserve"> </w:t>
+      </w:r>
+      <w:proofErr w:type="spellStart"/>
+      <w:r>
+        <w:rPr>
+          <w:lang w:val="en-US"/>
+        </w:rPr>
+        <w:t>sql</w:t>
+      </w:r>
+      <w:proofErr w:type="spellEnd"/>
+      <w:r>
+        <w:rPr>
+          <w:lang w:val="en-US"/>
+        </w:rPr>
+        <w:t xml:space="preserve"> connect </w:t>
       </w:r>
       <w:r>
         <w:rPr>
@@ -23845,8 +25087,16 @@
         <w:rPr>
           <w:lang w:val="en-US"/>
         </w:rPr>
-        <w:t>--user=postgres</w:t>
-      </w:r>
+        <w:t>--user=</w:t>
+      </w:r>
+      <w:proofErr w:type="spellStart"/>
+      <w:r>
+        <w:rPr>
+          <w:lang w:val="en-US"/>
+        </w:rPr>
+        <w:t>postgres</w:t>
+      </w:r>
+      <w:proofErr w:type="spellEnd"/>
       <w:r>
         <w:rPr>
           <w:lang w:val="en-US"/>
@@ -24083,23 +25333,25 @@
           <w:shd w:val="clear" w:color="auto" w:fill="FFFFFF"/>
           <w:lang w:val="en-US" w:eastAsia="en-US"/>
         </w:rPr>
-        <w:t xml:space="preserve"> and secured, being an stateless API, it can run on containerized services; and nonetheless it is a open source project, that we hope that in the future, ISEL students may contribute,</w:t>
-      </w:r>
+        <w:t xml:space="preserve"> and secured, being an stateless API, it can run on containerized services; and nonetheless it is </w:t>
+      </w:r>
+      <w:proofErr w:type="spellStart"/>
       <w:r>
         <w:rPr>
           <w:rFonts w:eastAsiaTheme="minorHAnsi"/>
           <w:shd w:val="clear" w:color="auto" w:fill="FFFFFF"/>
           <w:lang w:val="en-US" w:eastAsia="en-US"/>
         </w:rPr>
-        <w:t xml:space="preserve"> </w:t>
-      </w:r>
+        <w:t>a</w:t>
+      </w:r>
+      <w:proofErr w:type="spellEnd"/>
       <w:r>
         <w:rPr>
           <w:rFonts w:eastAsiaTheme="minorHAnsi"/>
           <w:shd w:val="clear" w:color="auto" w:fill="FFFFFF"/>
           <w:lang w:val="en-US" w:eastAsia="en-US"/>
         </w:rPr>
-        <w:t xml:space="preserve">work together and </w:t>
+        <w:t xml:space="preserve"> open source project, that we hope that in the future, ISEL students may contribute,</w:t>
       </w:r>
       <w:r>
         <w:rPr>
@@ -24107,7 +25359,7 @@
           <w:shd w:val="clear" w:color="auto" w:fill="FFFFFF"/>
           <w:lang w:val="en-US" w:eastAsia="en-US"/>
         </w:rPr>
-        <w:t>put</w:t>
+        <w:t xml:space="preserve"> </w:t>
       </w:r>
       <w:r>
         <w:rPr>
@@ -24115,7 +25367,7 @@
           <w:shd w:val="clear" w:color="auto" w:fill="FFFFFF"/>
           <w:lang w:val="en-US" w:eastAsia="en-US"/>
         </w:rPr>
-        <w:t xml:space="preserve"> their knowledge </w:t>
+        <w:t xml:space="preserve">work together and </w:t>
       </w:r>
       <w:r>
         <w:rPr>
@@ -24123,7 +25375,7 @@
           <w:shd w:val="clear" w:color="auto" w:fill="FFFFFF"/>
           <w:lang w:val="en-US" w:eastAsia="en-US"/>
         </w:rPr>
-        <w:t xml:space="preserve">to </w:t>
+        <w:t>put</w:t>
       </w:r>
       <w:r>
         <w:rPr>
@@ -24131,7 +25383,7 @@
           <w:shd w:val="clear" w:color="auto" w:fill="FFFFFF"/>
           <w:lang w:val="en-US" w:eastAsia="en-US"/>
         </w:rPr>
-        <w:t xml:space="preserve">good </w:t>
+        <w:t xml:space="preserve"> their knowledge </w:t>
       </w:r>
       <w:r>
         <w:rPr>
@@ -24139,7 +25391,7 @@
           <w:shd w:val="clear" w:color="auto" w:fill="FFFFFF"/>
           <w:lang w:val="en-US" w:eastAsia="en-US"/>
         </w:rPr>
-        <w:t xml:space="preserve">use </w:t>
+        <w:t xml:space="preserve">to </w:t>
       </w:r>
       <w:r>
         <w:rPr>
@@ -24147,7 +25399,7 @@
           <w:shd w:val="clear" w:color="auto" w:fill="FFFFFF"/>
           <w:lang w:val="en-US" w:eastAsia="en-US"/>
         </w:rPr>
-        <w:t>in</w:t>
+        <w:t xml:space="preserve">good </w:t>
       </w:r>
       <w:r>
         <w:rPr>
@@ -24155,6 +25407,22 @@
           <w:shd w:val="clear" w:color="auto" w:fill="FFFFFF"/>
           <w:lang w:val="en-US" w:eastAsia="en-US"/>
         </w:rPr>
+        <w:t xml:space="preserve">use </w:t>
+      </w:r>
+      <w:r>
+        <w:rPr>
+          <w:rFonts w:eastAsiaTheme="minorHAnsi"/>
+          <w:shd w:val="clear" w:color="auto" w:fill="FFFFFF"/>
+          <w:lang w:val="en-US" w:eastAsia="en-US"/>
+        </w:rPr>
+        <w:t>in</w:t>
+      </w:r>
+      <w:r>
+        <w:rPr>
+          <w:rFonts w:eastAsiaTheme="minorHAnsi"/>
+          <w:shd w:val="clear" w:color="auto" w:fill="FFFFFF"/>
+          <w:lang w:val="en-US" w:eastAsia="en-US"/>
+        </w:rPr>
         <w:t xml:space="preserve"> a common goal.</w:t>
       </w:r>
     </w:p>
@@ -24543,9 +25811,6 @@
       </w:r>
       <w:r>
         <w:rPr>
-          <w:rFonts w:ascii="Arial" w:hAnsi="Arial" w:cs="Arial"/>
-          <w:color w:val="4D5156"/>
-          <w:shd w:val="clear" w:color="auto" w:fill="FFFFFF"/>
           <w:lang w:val="en-US"/>
         </w:rPr>
         <w:t>succinct</w:t>
@@ -25029,6 +26294,19 @@
     </w:p>
     <w:p>
       <w:pPr>
+        <w:rPr>
+          <w:lang w:val="en-US"/>
+        </w:rPr>
+      </w:pPr>
+      <w:r>
+        <w:rPr>
+          <w:lang w:val="en-US"/>
+        </w:rPr>
+        <w:t>Regarding programming good practices, the code could be improved in two other points: tests and logging. Testing should include unit testing covering the majority of the code, although code coverage numbers can vary at least 65% line coverage would be advisable, and should cover integration testing as well, particularly in a complex environment with multiple working parts as this project. Logging wise the execution environments, the server application and the front end do not log much, especially for the backend software good logging is a must for production ready application for many reasons including making it easier to debug in production.</w:t>
+      </w:r>
+    </w:p>
+    <w:p>
+      <w:pPr>
         <w:pStyle w:val="ListParagraph"/>
         <w:ind w:left="360"/>
         <w:rPr>
@@ -25116,8 +26394,13 @@
         </w:rPr>
       </w:pPr>
       <w:r>
-        <w:t>DB – Database</w:t>
-      </w:r>
+        <w:t xml:space="preserve">DB – </w:t>
+      </w:r>
+      <w:proofErr w:type="spellStart"/>
+      <w:r>
+        <w:t>Database</w:t>
+      </w:r>
+      <w:proofErr w:type="spellEnd"/>
     </w:p>
     <w:p>
       <w:r>
@@ -28414,13 +29697,23 @@
                     <w:lang w:val="en-US" w:eastAsia="pt-PT"/>
                   </w:rPr>
                 </w:pPr>
+                <w:proofErr w:type="spellStart"/>
                 <w:r>
                   <w:rPr>
                     <w:rFonts w:eastAsia="Times New Roman" w:cs="Calibri"/>
                     <w:color w:val="000000"/>
                     <w:lang w:val="en-US" w:eastAsia="pt-PT"/>
                   </w:rPr>
-                  <w:t>Javascript Execution Environment</w:t>
+                  <w:t>Javascript</w:t>
+                </w:r>
+                <w:proofErr w:type="spellEnd"/>
+                <w:r>
+                  <w:rPr>
+                    <w:rFonts w:eastAsia="Times New Roman" w:cs="Calibri"/>
+                    <w:color w:val="000000"/>
+                    <w:lang w:val="en-US" w:eastAsia="pt-PT"/>
+                  </w:rPr>
+                  <w:t xml:space="preserve"> Execution Environment</w:t>
                 </w:r>
               </w:p>
             </w:tc>
@@ -29194,7 +30487,7 @@
           <v:stroke joinstyle="miter"/>
           <v:path gradientshapeok="t" o:connecttype="rect"/>
         </v:shapetype>
-        <v:shape id="_x0000_s2052" type="#_x0000_t202" style="position:absolute;left:0;text-align:left;margin-left:-667.1pt;margin-top:.05pt;width:1.15pt;height:1.15pt;z-index:251658240;visibility:visible;mso-wrap-style:square;mso-wrap-distance-left:0;mso-wrap-distance-top:0;mso-wrap-distance-right:0;mso-wrap-distance-bottom:0;mso-position-horizontal:right;mso-position-horizontal-relative:margin;mso-position-vertical:absolute;mso-position-vertical-relative:text;v-text-anchor:top" o:gfxdata="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" stroked="f">
+        <v:shape id="_x0000_s2052" type="#_x0000_t202" style="position:absolute;left:0;text-align:left;margin-left:-717.15pt;margin-top:.05pt;width:1.15pt;height:1.15pt;z-index:251658240;visibility:visible;mso-wrap-style:square;mso-wrap-distance-left:0;mso-wrap-distance-top:0;mso-wrap-distance-right:0;mso-wrap-distance-bottom:0;mso-position-horizontal:right;mso-position-horizontal-relative:margin;mso-position-vertical:absolute;mso-position-vertical-relative:text;v-text-anchor:top" o:gfxdata="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" stroked="f">
           <v:fill opacity="0"/>
           <v:textbox style="mso-next-textbox:#_x0000_s2052;mso-fit-shape-to-text:t" inset="0,0,0,0">
             <w:txbxContent>
@@ -29372,7 +30665,7 @@
           <v:stroke joinstyle="miter"/>
           <v:path gradientshapeok="t" o:connecttype="rect"/>
         </v:shapetype>
-        <v:shape id="Frame1" o:spid="_x0000_s2055" type="#_x0000_t202" style="position:absolute;left:0;text-align:left;margin-left:-539.7pt;margin-top:.05pt;width:10.25pt;height:9.3pt;z-index:76;visibility:visible;mso-wrap-style:square;mso-wrap-distance-left:0;mso-wrap-distance-top:0;mso-wrap-distance-right:0;mso-wrap-distance-bottom:0;mso-position-horizontal:right;mso-position-horizontal-relative:margin;mso-position-vertical:absolute;mso-position-vertical-relative:text;v-text-anchor:top" o:gfxdata="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" stroked="f">
+        <v:shape id="Frame1" o:spid="_x0000_s2055" type="#_x0000_t202" style="position:absolute;left:0;text-align:left;margin-left:-580.65pt;margin-top:.05pt;width:10.25pt;height:9.3pt;z-index:76;visibility:visible;mso-wrap-style:square;mso-wrap-distance-left:0;mso-wrap-distance-top:0;mso-wrap-distance-right:0;mso-wrap-distance-bottom:0;mso-position-horizontal:right;mso-position-horizontal-relative:margin;mso-position-vertical:absolute;mso-position-vertical-relative:text;v-text-anchor:top" o:gfxdata="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" stroked="f">
           <v:fill opacity="0"/>
           <v:textbox style="mso-fit-shape-to-text:t" inset="0,0,0,0">
             <w:txbxContent>
@@ -29466,7 +30759,7 @@
           <v:stroke joinstyle="miter"/>
           <v:path gradientshapeok="t" o:connecttype="rect"/>
         </v:shapetype>
-        <v:shape id="_x0000_s2054" type="#_x0000_t202" style="position:absolute;left:0;text-align:left;margin-left:-539.7pt;margin-top:.05pt;width:10.25pt;height:9.3pt;z-index:80;visibility:visible;mso-wrap-style:square;mso-wrap-distance-left:0;mso-wrap-distance-top:0;mso-wrap-distance-right:0;mso-wrap-distance-bottom:0;mso-position-horizontal:right;mso-position-horizontal-relative:margin;mso-position-vertical:absolute;mso-position-vertical-relative:text;v-text-anchor:top" o:gfxdata="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" stroked="f">
+        <v:shape id="_x0000_s2054" type="#_x0000_t202" style="position:absolute;left:0;text-align:left;margin-left:-580.65pt;margin-top:.05pt;width:10.25pt;height:9.3pt;z-index:80;visibility:visible;mso-wrap-style:square;mso-wrap-distance-left:0;mso-wrap-distance-top:0;mso-wrap-distance-right:0;mso-wrap-distance-bottom:0;mso-position-horizontal:right;mso-position-horizontal-relative:margin;mso-position-vertical:absolute;mso-position-vertical-relative:text;v-text-anchor:top" o:gfxdata="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" stroked="f">
           <v:fill opacity="0"/>
           <v:textbox style="mso-fit-shape-to-text:t" inset="0,0,0,0">
             <w:txbxContent>
@@ -29560,7 +30853,7 @@
           <v:stroke joinstyle="miter"/>
           <v:path gradientshapeok="t" o:connecttype="rect"/>
         </v:shapetype>
-        <v:shape id="_x0000_s2053" type="#_x0000_t202" style="position:absolute;left:0;text-align:left;margin-left:-539.7pt;margin-top:.05pt;width:10.25pt;height:9.3pt;z-index:84;visibility:visible;mso-wrap-style:square;mso-wrap-distance-left:0;mso-wrap-distance-top:0;mso-wrap-distance-right:0;mso-wrap-distance-bottom:0;mso-position-horizontal:right;mso-position-horizontal-relative:margin;mso-position-vertical:absolute;mso-position-vertical-relative:text;v-text-anchor:top" o:gfxdata="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" stroked="f">
+        <v:shape id="_x0000_s2053" type="#_x0000_t202" style="position:absolute;left:0;text-align:left;margin-left:-580.65pt;margin-top:.05pt;width:10.25pt;height:9.3pt;z-index:84;visibility:visible;mso-wrap-style:square;mso-wrap-distance-left:0;mso-wrap-distance-top:0;mso-wrap-distance-right:0;mso-wrap-distance-bottom:0;mso-position-horizontal:right;mso-position-horizontal-relative:margin;mso-position-vertical:absolute;mso-position-vertical-relative:text;v-text-anchor:top" o:gfxdata="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" stroked="f">
           <v:fill opacity="0"/>
           <v:textbox style="mso-fit-shape-to-text:t" inset="0,0,0,0">
             <w:txbxContent>
@@ -29703,7 +30996,7 @@
                 <v:formulas/>
                 <v:path o:connecttype="segments"/>
               </v:shape>
-              <o:OLEObject Type="Embed" ProgID="Visio.Drawing.11" ShapeID="ole_rId1" DrawAspect="Content" ObjectID="_1661963414" r:id="rId2"/>
+              <o:OLEObject Type="Embed" ProgID="Visio.Drawing.11" ShapeID="ole_rId1" DrawAspect="Content" ObjectID="_1662233950" r:id="rId2"/>
             </w:object>
           </w:r>
         </w:p>
@@ -29732,9 +31025,11 @@
             </w:rPr>
             <w:br/>
           </w:r>
+          <w:proofErr w:type="spellStart"/>
           <w:r>
             <w:t>Summer</w:t>
           </w:r>
+          <w:proofErr w:type="spellEnd"/>
         </w:p>
         <w:p>
           <w:pPr>
@@ -29747,13 +31042,23 @@
               <w:color w:val="243F60" w:themeColor="accent1" w:themeShade="7F"/>
             </w:rPr>
           </w:pPr>
+          <w:proofErr w:type="spellStart"/>
           <w:r>
             <w:rPr>
               <w:rFonts w:asciiTheme="majorHAnsi" w:eastAsiaTheme="majorEastAsia" w:hAnsiTheme="majorHAnsi" w:cstheme="majorBidi"/>
               <w:bCs/>
               <w:color w:val="243F60" w:themeColor="accent1" w:themeShade="7F"/>
             </w:rPr>
-            <w:t>Projecto e Seminário</w:t>
+            <w:t>Projecto</w:t>
+          </w:r>
+          <w:proofErr w:type="spellEnd"/>
+          <w:r>
+            <w:rPr>
+              <w:rFonts w:asciiTheme="majorHAnsi" w:eastAsiaTheme="majorEastAsia" w:hAnsiTheme="majorHAnsi" w:cstheme="majorBidi"/>
+              <w:bCs/>
+              <w:color w:val="243F60" w:themeColor="accent1" w:themeShade="7F"/>
+            </w:rPr>
+            <w:t xml:space="preserve"> e Seminário</w:t>
           </w:r>
         </w:p>
         <w:p>
@@ -29896,9 +31201,11 @@
             </w:rPr>
             <w:br/>
           </w:r>
+          <w:proofErr w:type="spellStart"/>
           <w:r>
             <w:t>Summer</w:t>
           </w:r>
+          <w:proofErr w:type="spellEnd"/>
         </w:p>
         <w:p>
           <w:pPr>
@@ -29911,13 +31218,23 @@
               <w:color w:val="243F60" w:themeColor="accent1" w:themeShade="7F"/>
             </w:rPr>
           </w:pPr>
+          <w:proofErr w:type="spellStart"/>
           <w:r>
             <w:rPr>
               <w:rFonts w:asciiTheme="majorHAnsi" w:eastAsiaTheme="majorEastAsia" w:hAnsiTheme="majorHAnsi" w:cstheme="majorBidi"/>
               <w:bCs/>
               <w:color w:val="243F60" w:themeColor="accent1" w:themeShade="7F"/>
             </w:rPr>
-            <w:t>Projecto e Seminário</w:t>
+            <w:t>Projecto</w:t>
+          </w:r>
+          <w:proofErr w:type="spellEnd"/>
+          <w:r>
+            <w:rPr>
+              <w:rFonts w:asciiTheme="majorHAnsi" w:eastAsiaTheme="majorEastAsia" w:hAnsiTheme="majorHAnsi" w:cstheme="majorBidi"/>
+              <w:bCs/>
+              <w:color w:val="243F60" w:themeColor="accent1" w:themeShade="7F"/>
+            </w:rPr>
+            <w:t xml:space="preserve"> e Seminário</w:t>
           </w:r>
         </w:p>
         <w:p>
@@ -30060,9 +31377,11 @@
             </w:rPr>
             <w:br/>
           </w:r>
+          <w:proofErr w:type="spellStart"/>
           <w:r>
             <w:t>Summer</w:t>
           </w:r>
+          <w:proofErr w:type="spellEnd"/>
         </w:p>
         <w:p>
           <w:pPr>
@@ -30075,13 +31394,23 @@
               <w:color w:val="243F60" w:themeColor="accent1" w:themeShade="7F"/>
             </w:rPr>
           </w:pPr>
+          <w:proofErr w:type="spellStart"/>
           <w:r>
             <w:rPr>
               <w:rFonts w:asciiTheme="majorHAnsi" w:eastAsiaTheme="majorEastAsia" w:hAnsiTheme="majorHAnsi" w:cstheme="majorBidi"/>
               <w:bCs/>
               <w:color w:val="243F60" w:themeColor="accent1" w:themeShade="7F"/>
             </w:rPr>
-            <w:t>Projecto e Seminário</w:t>
+            <w:t>Projecto</w:t>
+          </w:r>
+          <w:proofErr w:type="spellEnd"/>
+          <w:r>
+            <w:rPr>
+              <w:rFonts w:asciiTheme="majorHAnsi" w:eastAsiaTheme="majorEastAsia" w:hAnsiTheme="majorHAnsi" w:cstheme="majorBidi"/>
+              <w:bCs/>
+              <w:color w:val="243F60" w:themeColor="accent1" w:themeShade="7F"/>
+            </w:rPr>
+            <w:t xml:space="preserve"> e Seminário</w:t>
           </w:r>
         </w:p>
         <w:p>
@@ -30168,9 +31497,11 @@
             </w:rPr>
             <w:br/>
           </w:r>
+          <w:proofErr w:type="spellStart"/>
           <w:r>
             <w:t>Summer</w:t>
           </w:r>
+          <w:proofErr w:type="spellEnd"/>
         </w:p>
         <w:p>
           <w:pPr>
@@ -30183,13 +31514,23 @@
               <w:color w:val="243F60" w:themeColor="accent1" w:themeShade="7F"/>
             </w:rPr>
           </w:pPr>
+          <w:proofErr w:type="spellStart"/>
           <w:r>
             <w:rPr>
               <w:rFonts w:asciiTheme="majorHAnsi" w:eastAsiaTheme="majorEastAsia" w:hAnsiTheme="majorHAnsi" w:cstheme="majorBidi"/>
               <w:bCs/>
               <w:color w:val="243F60" w:themeColor="accent1" w:themeShade="7F"/>
             </w:rPr>
-            <w:t>Projecto e Seminário</w:t>
+            <w:t>Projecto</w:t>
+          </w:r>
+          <w:proofErr w:type="spellEnd"/>
+          <w:r>
+            <w:rPr>
+              <w:rFonts w:asciiTheme="majorHAnsi" w:eastAsiaTheme="majorEastAsia" w:hAnsiTheme="majorHAnsi" w:cstheme="majorBidi"/>
+              <w:bCs/>
+              <w:color w:val="243F60" w:themeColor="accent1" w:themeShade="7F"/>
+            </w:rPr>
+            <w:t xml:space="preserve"> e Seminário</w:t>
           </w:r>
         </w:p>
         <w:p>
@@ -34356,12 +35697,9 @@
 </file>
 
 <file path=customXml/item1.xml><?xml version="1.0" encoding="utf-8"?>
-<?mso-contentType ?>
-<FormTemplates xmlns="http://schemas.microsoft.com/sharepoint/v3/contenttype/forms">
-  <Display>DocumentLibraryForm</Display>
-  <Edit>DocumentLibraryForm</Edit>
-  <New>DocumentLibraryForm</New>
-</FormTemplates>
+<p:properties xmlns:p="http://schemas.microsoft.com/office/2006/metadata/properties" xmlns:xsi="http://www.w3.org/2001/XMLSchema-instance" xmlns:pc="http://schemas.microsoft.com/office/infopath/2007/PartnerControls">
+  <documentManagement/>
+</p:properties>
 </file>
 
 <file path=customXml/item2.xml><?xml version="1.0" encoding="utf-8"?>
@@ -34543,9 +35881,12 @@
 </file>
 
 <file path=customXml/item3.xml><?xml version="1.0" encoding="utf-8"?>
-<p:properties xmlns:p="http://schemas.microsoft.com/office/2006/metadata/properties" xmlns:xsi="http://www.w3.org/2001/XMLSchema-instance" xmlns:pc="http://schemas.microsoft.com/office/infopath/2007/PartnerControls">
-  <documentManagement/>
-</p:properties>
+<?mso-contentType ?>
+<FormTemplates xmlns="http://schemas.microsoft.com/sharepoint/v3/contenttype/forms">
+  <Display>DocumentLibraryForm</Display>
+  <Edit>DocumentLibraryForm</Edit>
+  <New>DocumentLibraryForm</New>
+</FormTemplates>
 </file>
 
 <file path=customXml/item4.xml><?xml version="1.0" encoding="utf-8"?>
@@ -35218,9 +36559,10 @@
 </file>
 
 <file path=customXml/itemProps1.xml><?xml version="1.0" encoding="utf-8"?>
-<ds:datastoreItem xmlns:ds="http://schemas.openxmlformats.org/officeDocument/2006/customXml" ds:itemID="{2CF5041B-E35F-46C4-AA95-1F90C9F75376}">
+<ds:datastoreItem xmlns:ds="http://schemas.openxmlformats.org/officeDocument/2006/customXml" ds:itemID="{C894BE62-C4BA-4628-AC63-F497FBC6AF28}">
   <ds:schemaRefs>
-    <ds:schemaRef ds:uri="http://schemas.microsoft.com/sharepoint/v3/contenttype/forms"/>
+    <ds:schemaRef ds:uri="http://schemas.microsoft.com/office/2006/metadata/properties"/>
+    <ds:schemaRef ds:uri="http://schemas.microsoft.com/office/infopath/2007/PartnerControls"/>
   </ds:schemaRefs>
 </ds:datastoreItem>
 </file>
@@ -35244,10 +36586,9 @@
 </file>
 
 <file path=customXml/itemProps3.xml><?xml version="1.0" encoding="utf-8"?>
-<ds:datastoreItem xmlns:ds="http://schemas.openxmlformats.org/officeDocument/2006/customXml" ds:itemID="{C894BE62-C4BA-4628-AC63-F497FBC6AF28}">
+<ds:datastoreItem xmlns:ds="http://schemas.openxmlformats.org/officeDocument/2006/customXml" ds:itemID="{2CF5041B-E35F-46C4-AA95-1F90C9F75376}">
   <ds:schemaRefs>
-    <ds:schemaRef ds:uri="http://schemas.microsoft.com/office/2006/metadata/properties"/>
-    <ds:schemaRef ds:uri="http://schemas.microsoft.com/office/infopath/2007/PartnerControls"/>
+    <ds:schemaRef ds:uri="http://schemas.microsoft.com/sharepoint/v3/contenttype/forms"/>
   </ds:schemaRefs>
 </ds:datastoreItem>
 </file>

</xml_diff>